<commit_message>
v5.1 & SQL Server review
</commit_message>
<xml_diff>
--- a/Documentation/CA PPM v14 - Strategic_Alignment_v5-Installation.docx
+++ b/Documentation/CA PPM v14 - Strategic_Alignment_v5-Installation.docx
@@ -32,6 +32,7 @@
       <w:r>
         <w:rPr>
           <w:noProof/>
+          <w:lang w:val="pt-BR" w:eastAsia="pt-BR"/>
         </w:rPr>
         <w:drawing>
           <wp:inline distT="0" distB="0" distL="0" distR="0" wp14:anchorId="6AF2ADB4" wp14:editId="7AFEC9C0">
@@ -190,6 +191,14 @@
         </w:rPr>
         <w:br/>
         <w:t>CA PPM v14.3</w:t>
+      </w:r>
+      <w:r>
+        <w:rPr>
+          <w:rFonts w:asciiTheme="minorHAnsi" w:hAnsiTheme="minorHAnsi"/>
+          <w:lang w:val="pt-BR"/>
+        </w:rPr>
+        <w:br/>
+        <w:t>CA PPM v14.4</w:t>
       </w:r>
     </w:p>
     <w:p>
@@ -1631,55 +1640,7 @@
         <w:rPr>
           <w:rStyle w:val="StyleBodyCalibri"/>
         </w:rPr>
-        <w:t>You have sleep.exe installed</w:t>
-      </w:r>
-      <w:r>
-        <w:rPr>
-          <w:rStyle w:val="StyleBodyCalibri"/>
-        </w:rPr>
-        <w:t>. Possible installation locations:</w:t>
-      </w:r>
-      <w:r>
-        <w:rPr>
-          <w:rStyle w:val="StyleBodyCalibri"/>
-        </w:rPr>
-        <w:t xml:space="preserve"> </w:t>
-      </w:r>
-      <w:r>
-        <w:rPr>
-          <w:rStyle w:val="StyleBodyCalibri"/>
-        </w:rPr>
-        <w:t>C:/apps/clients</w:t>
-      </w:r>
-      <w:r>
-        <w:rPr>
-          <w:rStyle w:val="StyleBodyCalibri"/>
-        </w:rPr>
-        <w:t xml:space="preserve">, </w:t>
-      </w:r>
-      <w:r>
-        <w:rPr>
-          <w:rStyle w:val="StyleBodyCalibri"/>
-        </w:rPr>
-        <w:t>C:/apps/userapps</w:t>
-      </w:r>
-      <w:r>
-        <w:rPr>
-          <w:rStyle w:val="StyleBodyCalibri"/>
-        </w:rPr>
-        <w:t xml:space="preserve">, </w:t>
-      </w:r>
-      <w:r>
-        <w:rPr>
-          <w:rStyle w:val="StyleBodyCalibri"/>
-        </w:rPr>
-        <w:t>C:/apps/gnuwin32</w:t>
-      </w:r>
-      <w:r>
-        <w:rPr>
-          <w:rStyle w:val="StyleBodyCalibri"/>
-        </w:rPr>
-        <w:t>/bin</w:t>
+        <w:t>At this time, the Strategic Planning accelerator is prepared to work with CA PPM On Demand and On Premises, running on Oracle database. Compatibility with SQL Server is in the Roadmap.</w:t>
       </w:r>
     </w:p>
     <w:p>
@@ -1692,22 +1653,23 @@
           <w:rStyle w:val="StyleBodyCalibri"/>
         </w:rPr>
       </w:pPr>
-      <w:r>
-        <w:rPr>
-          <w:rStyle w:val="StyleBodyCalibri"/>
-        </w:rPr>
-        <w:t xml:space="preserve">You have </w:t>
-      </w:r>
-      <w:r>
-        <w:rPr>
-          <w:rStyle w:val="StyleBodyCalibri"/>
-        </w:rPr>
-        <w:t>XOG</w:t>
-      </w:r>
-      <w:r>
-        <w:rPr>
-          <w:rStyle w:val="StyleBodyCalibri"/>
-          <w:b/>
+      <w:bookmarkStart w:id="4" w:name="_GoBack"/>
+      <w:bookmarkEnd w:id="4"/>
+      <w:r>
+        <w:rPr>
+          <w:rStyle w:val="StyleBodyCalibri"/>
+        </w:rPr>
+        <w:t>You have sleep.exe installed</w:t>
+      </w:r>
+      <w:r>
+        <w:rPr>
+          <w:rStyle w:val="StyleBodyCalibri"/>
+        </w:rPr>
+        <w:t>. Possible installation locations:</w:t>
+      </w:r>
+      <w:r>
+        <w:rPr>
+          <w:rStyle w:val="StyleBodyCalibri"/>
         </w:rPr>
         <w:t xml:space="preserve"> </w:t>
       </w:r>
@@ -1715,25 +1677,37 @@
         <w:rPr>
           <w:rStyle w:val="StyleBodyCalibri"/>
         </w:rPr>
-        <w:t>installed</w:t>
-      </w:r>
-      <w:r>
-        <w:rPr>
-          <w:rStyle w:val="StyleBodyCalibri"/>
-        </w:rPr>
-        <w:t xml:space="preserve"> for the proper version (</w:t>
-      </w:r>
-      <w:r>
-        <w:rPr>
-          <w:rStyle w:val="StyleBodyCalibri"/>
-        </w:rPr>
-        <w:t>v14.2, v14.3</w:t>
-      </w:r>
-      <w:r>
-        <w:rPr>
-          <w:rStyle w:val="StyleBodyCalibri"/>
-        </w:rPr>
-        <w:t>)</w:t>
+        <w:t>C:/apps/clients</w:t>
+      </w:r>
+      <w:r>
+        <w:rPr>
+          <w:rStyle w:val="StyleBodyCalibri"/>
+        </w:rPr>
+        <w:t xml:space="preserve">, </w:t>
+      </w:r>
+      <w:r>
+        <w:rPr>
+          <w:rStyle w:val="StyleBodyCalibri"/>
+        </w:rPr>
+        <w:t>C:/apps/userapps</w:t>
+      </w:r>
+      <w:r>
+        <w:rPr>
+          <w:rStyle w:val="StyleBodyCalibri"/>
+        </w:rPr>
+        <w:t xml:space="preserve">, </w:t>
+      </w:r>
+      <w:r>
+        <w:rPr>
+          <w:rStyle w:val="StyleBodyCalibri"/>
+        </w:rPr>
+        <w:t>C:/apps/gnuwin32</w:t>
+      </w:r>
+      <w:r>
+        <w:rPr>
+          <w:rStyle w:val="StyleBodyCalibri"/>
+        </w:rPr>
+        <w:t>/bin</w:t>
       </w:r>
     </w:p>
     <w:p>
@@ -1750,6 +1724,60 @@
         <w:rPr>
           <w:rStyle w:val="StyleBodyCalibri"/>
         </w:rPr>
+        <w:t xml:space="preserve">You have </w:t>
+      </w:r>
+      <w:r>
+        <w:rPr>
+          <w:rStyle w:val="StyleBodyCalibri"/>
+        </w:rPr>
+        <w:t>XOG</w:t>
+      </w:r>
+      <w:r>
+        <w:rPr>
+          <w:rStyle w:val="StyleBodyCalibri"/>
+          <w:b/>
+        </w:rPr>
+        <w:t xml:space="preserve"> </w:t>
+      </w:r>
+      <w:r>
+        <w:rPr>
+          <w:rStyle w:val="StyleBodyCalibri"/>
+        </w:rPr>
+        <w:t>installed</w:t>
+      </w:r>
+      <w:r>
+        <w:rPr>
+          <w:rStyle w:val="StyleBodyCalibri"/>
+        </w:rPr>
+        <w:t xml:space="preserve"> for the proper version (</w:t>
+      </w:r>
+      <w:r>
+        <w:rPr>
+          <w:rStyle w:val="StyleBodyCalibri"/>
+        </w:rPr>
+        <w:t>v14.2, v14.3</w:t>
+      </w:r>
+      <w:r>
+        <w:rPr>
+          <w:rStyle w:val="StyleBodyCalibri"/>
+        </w:rPr>
+        <w:t>)</w:t>
+      </w:r>
+    </w:p>
+    <w:p>
+      <w:pPr>
+        <w:numPr>
+          <w:ilvl w:val="0"/>
+          <w:numId w:val="7"/>
+        </w:numPr>
+        <w:rPr>
+          <w:rStyle w:val="StyleBodyCalibri"/>
+        </w:rPr>
+      </w:pPr>
+      <w:r>
+        <w:rPr>
+          <w:rStyle w:val="StyleBodyCalibri"/>
+        </w:rPr>
         <w:t>Increase XOG memory size to 1.5GB</w:t>
       </w:r>
     </w:p>
@@ -1808,17 +1836,8 @@
           <w:rStyle w:val="StyleBodyCalibri"/>
           <w:b/>
         </w:rPr>
-        <w:t>-</w:t>
-      </w:r>
-      <w:proofErr w:type="spellStart"/>
-      <w:r>
-        <w:rPr>
-          <w:rStyle w:val="StyleBodyCalibri"/>
-          <w:b/>
-        </w:rPr>
-        <w:t>Xmx</w:t>
-      </w:r>
-      <w:proofErr w:type="spellEnd"/>
+        <w:t>-Xmx</w:t>
+      </w:r>
       <w:r>
         <w:rPr>
           <w:rStyle w:val="StyleBodyCalibri"/>
@@ -1858,21 +1877,7 @@
         <w:rPr>
           <w:rStyle w:val="StyleBodyCalibri"/>
         </w:rPr>
-        <w:t>Replace the number that follows –</w:t>
-      </w:r>
-      <w:proofErr w:type="spellStart"/>
-      <w:r>
-        <w:rPr>
-          <w:rStyle w:val="StyleBodyCalibri"/>
-        </w:rPr>
-        <w:t>Xmx</w:t>
-      </w:r>
-      <w:proofErr w:type="spellEnd"/>
-      <w:r>
-        <w:rPr>
-          <w:rStyle w:val="StyleBodyCalibri"/>
-        </w:rPr>
-        <w:t xml:space="preserve"> with 1536m – like this: </w:t>
+        <w:t xml:space="preserve">Replace the number that follows –Xmx with 1536m – like this: </w:t>
       </w:r>
       <w:r>
         <w:rPr>
@@ -1940,7 +1945,6 @@
         </w:rPr>
         <w:t xml:space="preserve"> called “</w:t>
       </w:r>
-      <w:proofErr w:type="spellStart"/>
       <w:r>
         <w:rPr>
           <w:rStyle w:val="StyleBodyCalibri"/>
@@ -1948,14 +1952,12 @@
         </w:rPr>
         <w:t>xog</w:t>
       </w:r>
-      <w:proofErr w:type="spellEnd"/>
       <w:r>
         <w:rPr>
           <w:rStyle w:val="StyleBodyCalibri"/>
         </w:rPr>
         <w:t>” that has a password “</w:t>
       </w:r>
-      <w:proofErr w:type="spellStart"/>
       <w:r>
         <w:rPr>
           <w:rStyle w:val="StyleBodyCalibri"/>
@@ -1963,7 +1965,6 @@
         </w:rPr>
         <w:t>gox</w:t>
       </w:r>
-      <w:proofErr w:type="spellEnd"/>
       <w:r>
         <w:rPr>
           <w:rStyle w:val="StyleBodyCalibri"/>
@@ -1981,21 +1982,7 @@
         <w:rPr>
           <w:rStyle w:val="StyleBodyCalibri"/>
         </w:rPr>
-        <w:t xml:space="preserve"> to </w:t>
-      </w:r>
-      <w:proofErr w:type="spellStart"/>
-      <w:r>
-        <w:rPr>
-          <w:rStyle w:val="StyleBodyCalibri"/>
-        </w:rPr>
-        <w:t>xog</w:t>
-      </w:r>
-      <w:proofErr w:type="spellEnd"/>
-      <w:r>
-        <w:rPr>
-          <w:rStyle w:val="StyleBodyCalibri"/>
-        </w:rPr>
-        <w:t xml:space="preserve"> stuff in.</w:t>
+        <w:t xml:space="preserve"> to xog stuff in.</w:t>
       </w:r>
       <w:r>
         <w:rPr>
@@ -2106,7 +2093,7 @@
           <w:sz w:val="20"/>
         </w:rPr>
       </w:pPr>
-      <w:bookmarkStart w:id="4" w:name="_Toc441078740"/>
+      <w:bookmarkStart w:id="5" w:name="_Toc441078740"/>
       <w:r>
         <w:rPr>
           <w:rStyle w:val="StyleBodyCalibri"/>
@@ -2115,7 +2102,7 @@
         </w:rPr>
         <w:t>Pre-Installation Steps</w:t>
       </w:r>
-      <w:bookmarkEnd w:id="4"/>
+      <w:bookmarkEnd w:id="5"/>
     </w:p>
     <w:p>
       <w:pPr>
@@ -2257,15 +2244,7 @@
         </w:numPr>
       </w:pPr>
       <w:r>
-        <w:t>Copy the part of the URL containing the “</w:t>
-      </w:r>
-      <w:proofErr w:type="spellStart"/>
-      <w:r>
-        <w:t>fileId</w:t>
-      </w:r>
-      <w:proofErr w:type="spellEnd"/>
-      <w:r>
-        <w:t>” and paste on the “C” row on the Table below. It should look like the “B” row, but probably with a different ID Number.</w:t>
+        <w:t>Copy the part of the URL containing the “fileId” and paste on the “C” row on the Table below. It should look like the “B” row, but probably with a different ID Number.</w:t>
       </w:r>
     </w:p>
     <w:p>
@@ -2304,15 +2283,7 @@
         </w:numPr>
       </w:pPr>
       <w:r>
-        <w:t>Copy the part of the URL containing the “</w:t>
-      </w:r>
-      <w:proofErr w:type="spellStart"/>
-      <w:r>
-        <w:t>fileId</w:t>
-      </w:r>
-      <w:proofErr w:type="spellEnd"/>
-      <w:r>
-        <w:t>” and paste on the “</w:t>
+        <w:t>Copy the part of the URL containing the “fileId” and paste on the “</w:t>
       </w:r>
       <w:r>
         <w:t>F</w:t>
@@ -2378,10 +2349,13 @@
               </w:rPr>
             </w:pPr>
             <w:r>
-              <w:rPr>
-                <w:sz w:val="16"/>
-              </w:rPr>
-              <w:t>http://ppmlatam187.ca.com/niku/app?action=dms.viewFile&amp;RhXm0r7tSeUqEr=true&amp;fileId=5074905&amp;fileName=wsdl_wrapper.js&amp;filedownload=filedownload&amp;RhXm0r7tSeUqEr=true</w:t>
+              <w:t>http://</w:t>
+            </w:r>
+            <w:r>
+              <w:t>&lt;SERVER&gt;</w:t>
+            </w:r>
+            <w:r>
+              <w:t>/niku/app?action=dms.viewFile&amp;RhXm0r7tSeUqEr=true&amp;fileId=5082200&amp;fileName=wsdl_wrapper.js&amp;filedownload=filedownload&amp;RhXm0r7tSeUqEr=true</w:t>
             </w:r>
           </w:p>
         </w:tc>
@@ -2407,25 +2381,14 @@
                 <w:sz w:val="16"/>
               </w:rPr>
             </w:pPr>
-            <w:proofErr w:type="spellStart"/>
-            <w:r>
-              <w:rPr>
-                <w:sz w:val="16"/>
-              </w:rPr>
-              <w:t>fileId</w:t>
-            </w:r>
-            <w:proofErr w:type="spellEnd"/>
-            <w:r>
-              <w:rPr>
-                <w:sz w:val="16"/>
-              </w:rPr>
-              <w:t>=</w:t>
-            </w:r>
-            <w:r>
-              <w:rPr>
-                <w:sz w:val="16"/>
-              </w:rPr>
-              <w:t>5078600</w:t>
+            <w:r>
+              <w:rPr>
+                <w:sz w:val="16"/>
+              </w:rPr>
+              <w:t>fileId=</w:t>
+            </w:r>
+            <w:r>
+              <w:t>5082200</w:t>
             </w:r>
           </w:p>
         </w:tc>
@@ -2451,20 +2414,6 @@
                 <w:sz w:val="16"/>
               </w:rPr>
             </w:pPr>
-            <w:proofErr w:type="spellStart"/>
-            <w:r>
-              <w:rPr>
-                <w:sz w:val="16"/>
-              </w:rPr>
-              <w:t>fileId</w:t>
-            </w:r>
-            <w:proofErr w:type="spellEnd"/>
-            <w:r>
-              <w:rPr>
-                <w:sz w:val="16"/>
-              </w:rPr>
-              <w:t>=5074905</w:t>
-            </w:r>
           </w:p>
         </w:tc>
       </w:tr>
@@ -2475,6 +2424,7 @@
           </w:tcPr>
           <w:p>
             <w:r>
+              <w:lastRenderedPageBreak/>
               <w:t>D</w:t>
             </w:r>
           </w:p>
@@ -2490,10 +2440,13 @@
               </w:rPr>
             </w:pPr>
             <w:r>
-              <w:rPr>
-                <w:sz w:val="16"/>
-              </w:rPr>
-              <w:t>http://ppmlatam187.ca.com/niku/app?action=dms.viewFile&amp;RhXm0r7tSeUqEr=true&amp;fileId=5074902&amp;fileName=hierView.html&amp;filedownload=filedownload&amp;RhXm0r7tSeUqEr=true</w:t>
+              <w:t>http://</w:t>
+            </w:r>
+            <w:r>
+              <w:t>&lt;SERVER&gt;</w:t>
+            </w:r>
+            <w:r>
+              <w:t>/niku/app?action=dms.viewFile&amp;RhXm0r7tSeUqEr=true&amp;fileId=5082102&amp;fileName=hierView.html&amp;filedownload=filedownload&amp;RhXm0r7tSeUqEr=true</w:t>
             </w:r>
           </w:p>
         </w:tc>
@@ -2519,25 +2472,14 @@
                 <w:sz w:val="16"/>
               </w:rPr>
             </w:pPr>
-            <w:proofErr w:type="spellStart"/>
-            <w:r>
-              <w:rPr>
-                <w:sz w:val="16"/>
-              </w:rPr>
-              <w:t>fileId</w:t>
-            </w:r>
-            <w:proofErr w:type="spellEnd"/>
-            <w:r>
-              <w:rPr>
-                <w:sz w:val="16"/>
-              </w:rPr>
-              <w:t>=</w:t>
-            </w:r>
-            <w:r>
-              <w:rPr>
-                <w:sz w:val="16"/>
-              </w:rPr>
-              <w:t>5078501</w:t>
+            <w:r>
+              <w:rPr>
+                <w:sz w:val="16"/>
+              </w:rPr>
+              <w:t>fileId=</w:t>
+            </w:r>
+            <w:r>
+              <w:t>5082102</w:t>
             </w:r>
           </w:p>
         </w:tc>
@@ -2549,7 +2491,6 @@
           </w:tcPr>
           <w:p>
             <w:r>
-              <w:lastRenderedPageBreak/>
               <w:t>F</w:t>
             </w:r>
           </w:p>
@@ -2564,20 +2505,6 @@
                 <w:sz w:val="16"/>
               </w:rPr>
             </w:pPr>
-            <w:proofErr w:type="spellStart"/>
-            <w:r>
-              <w:rPr>
-                <w:sz w:val="16"/>
-              </w:rPr>
-              <w:t>fileId</w:t>
-            </w:r>
-            <w:proofErr w:type="spellEnd"/>
-            <w:r>
-              <w:rPr>
-                <w:sz w:val="16"/>
-              </w:rPr>
-              <w:t>=5074902</w:t>
-            </w:r>
           </w:p>
         </w:tc>
       </w:tr>
@@ -2596,14 +2523,14 @@
       <w:pPr>
         <w:pStyle w:val="Heading2"/>
       </w:pPr>
-      <w:bookmarkStart w:id="5" w:name="_Toc441078741"/>
+      <w:bookmarkStart w:id="6" w:name="_Toc441078741"/>
       <w:r>
         <w:t>Installing the Application</w:t>
       </w:r>
       <w:r>
         <w:t xml:space="preserve"> for the First Time</w:t>
       </w:r>
-      <w:bookmarkEnd w:id="5"/>
+      <w:bookmarkEnd w:id="6"/>
     </w:p>
     <w:p>
       <w:pPr>
@@ -2649,7 +2576,7 @@
         <w:t>Right-click and Edit file “</w:t>
       </w:r>
       <w:r>
-        <w:t>09-Portlets.xml</w:t>
+        <w:t>165-Portlets.xml</w:t>
       </w:r>
       <w:r>
         <w:t xml:space="preserve">” </w:t>
@@ -2815,21 +2742,7 @@
         <w:rPr>
           <w:rStyle w:val="StyleBodyCalibri"/>
         </w:rPr>
-        <w:t>default is the ‘</w:t>
-      </w:r>
-      <w:proofErr w:type="spellStart"/>
-      <w:r>
-        <w:rPr>
-          <w:rStyle w:val="StyleBodyCalibri"/>
-        </w:rPr>
-        <w:t>xog</w:t>
-      </w:r>
-      <w:proofErr w:type="spellEnd"/>
-      <w:r>
-        <w:rPr>
-          <w:rStyle w:val="StyleBodyCalibri"/>
-        </w:rPr>
-        <w:t>’ user</w:t>
+        <w:t>default is the ‘xog’ user</w:t>
       </w:r>
       <w:r>
         <w:rPr>
@@ -2858,21 +2771,7 @@
         <w:rPr>
           <w:rStyle w:val="StyleBodyCalibri"/>
         </w:rPr>
-        <w:t>default is ‘</w:t>
-      </w:r>
-      <w:proofErr w:type="spellStart"/>
-      <w:r>
-        <w:rPr>
-          <w:rStyle w:val="StyleBodyCalibri"/>
-        </w:rPr>
-        <w:t>gox</w:t>
-      </w:r>
-      <w:proofErr w:type="spellEnd"/>
-      <w:r>
-        <w:rPr>
-          <w:rStyle w:val="StyleBodyCalibri"/>
-        </w:rPr>
-        <w:t>’</w:t>
+        <w:t>default is ‘gox’</w:t>
       </w:r>
       <w:r>
         <w:rPr>
@@ -2952,7 +2851,19 @@
         <w:rPr>
           <w:rStyle w:val="StyleBodyCalibri"/>
         </w:rPr>
-        <w:t>all lines corresponding to the files starting in “6E”</w:t>
+        <w:t>all lines corresponding to the files starting in “</w:t>
+      </w:r>
+      <w:r>
+        <w:rPr>
+          <w:rStyle w:val="StyleBodyCalibri"/>
+        </w:rPr>
+        <w:t>145-</w:t>
+      </w:r>
+      <w:r>
+        <w:rPr>
+          <w:rStyle w:val="StyleBodyCalibri"/>
+        </w:rPr>
+        <w:t>”</w:t>
       </w:r>
     </w:p>
     <w:p>
@@ -2992,7 +2903,13 @@
         <w:rPr>
           <w:rStyle w:val="StyleBodyCalibri"/>
         </w:rPr>
-        <w:t>60-SeedData_customObjectInstance_2.xml</w:t>
+        <w:t>300</w:t>
+      </w:r>
+      <w:r>
+        <w:rPr>
+          <w:rStyle w:val="StyleBodyCalibri"/>
+        </w:rPr>
+        <w:t>-SeedData_customObjectInstance_2.xml</w:t>
       </w:r>
       <w:r>
         <w:rPr>
@@ -3188,6 +3105,7 @@
         <w:rPr>
           <w:rStyle w:val="StyleBodyCalibri"/>
         </w:rPr>
+        <w:lastRenderedPageBreak/>
         <w:t>File</w:t>
       </w:r>
       <w:r>
@@ -3207,13 +3125,20 @@
           <w:rStyle w:val="StyleBodyCalibri"/>
           <w:b/>
         </w:rPr>
-        <w:t>06C-StockObjectCustomAttributes_inv</w:t>
+        <w:t>143</w:t>
       </w:r>
       <w:r>
         <w:rPr>
           <w:rStyle w:val="StyleBodyCalibri"/>
           <w:b/>
         </w:rPr>
+        <w:t>-StockObjectCustomAttributes_inv</w:t>
+      </w:r>
+      <w:r>
+        <w:rPr>
+          <w:rStyle w:val="StyleBodyCalibri"/>
+          <w:b/>
+        </w:rPr>
         <w:t>_*</w:t>
       </w:r>
       <w:r>
@@ -3263,7 +3188,19 @@
         <w:rPr>
           <w:rStyle w:val="StyleBodyCalibri"/>
         </w:rPr>
-        <w:t xml:space="preserve">take longer and may get a </w:t>
+        <w:t>take longer</w:t>
+      </w:r>
+      <w:r>
+        <w:rPr>
+          <w:rStyle w:val="StyleBodyCalibri"/>
+        </w:rPr>
+        <w:t xml:space="preserve"> (around 10 minutes each)</w:t>
+      </w:r>
+      <w:r>
+        <w:rPr>
+          <w:rStyle w:val="StyleBodyCalibri"/>
+        </w:rPr>
+        <w:t xml:space="preserve"> and may get a </w:t>
       </w:r>
       <w:r>
         <w:rPr>
@@ -3281,105 +3218,19 @@
         <w:rPr>
           <w:rStyle w:val="StyleBodyCalibri"/>
         </w:rPr>
-        <w:t xml:space="preserve">open the investment objects (Project, Idea, Service, Application, </w:t>
-      </w:r>
-      <w:proofErr w:type="spellStart"/>
-      <w:r>
-        <w:rPr>
-          <w:rStyle w:val="StyleBodyCalibri"/>
-        </w:rPr>
-        <w:t>etc</w:t>
-      </w:r>
-      <w:proofErr w:type="spellEnd"/>
-      <w:r>
-        <w:rPr>
-          <w:rStyle w:val="StyleBodyCalibri"/>
-        </w:rPr>
-        <w:t xml:space="preserve">) to verify the </w:t>
-      </w:r>
-      <w:proofErr w:type="spellStart"/>
-      <w:r>
-        <w:rPr>
-          <w:rStyle w:val="StyleBodyCalibri"/>
-        </w:rPr>
-        <w:t>strat_corp_alignment</w:t>
-      </w:r>
-      <w:proofErr w:type="spellEnd"/>
-      <w:r>
-        <w:rPr>
-          <w:rStyle w:val="StyleBodyCalibri"/>
-        </w:rPr>
-        <w:t xml:space="preserve">, </w:t>
-      </w:r>
-      <w:proofErr w:type="spellStart"/>
-      <w:r>
-        <w:rPr>
-          <w:rStyle w:val="StyleBodyCalibri"/>
-        </w:rPr>
-        <w:t>strat_bu_alignment</w:t>
-      </w:r>
-      <w:proofErr w:type="spellEnd"/>
-      <w:r>
-        <w:rPr>
-          <w:rStyle w:val="StyleBodyCalibri"/>
-        </w:rPr>
-        <w:t xml:space="preserve">, </w:t>
-      </w:r>
-      <w:proofErr w:type="spellStart"/>
-      <w:r>
-        <w:rPr>
-          <w:rStyle w:val="StyleBodyCalibri"/>
-        </w:rPr>
-        <w:t>strat_dept_alignment</w:t>
-      </w:r>
-      <w:proofErr w:type="spellEnd"/>
-      <w:r>
-        <w:rPr>
-          <w:rStyle w:val="StyleBodyCalibri"/>
-        </w:rPr>
-        <w:t xml:space="preserve">, </w:t>
-      </w:r>
-      <w:proofErr w:type="spellStart"/>
-      <w:r>
-        <w:rPr>
-          <w:rStyle w:val="StyleBodyCalibri"/>
-        </w:rPr>
-        <w:t>strat_align_score</w:t>
-      </w:r>
-      <w:proofErr w:type="spellEnd"/>
-      <w:r>
-        <w:rPr>
-          <w:rStyle w:val="StyleBodyCalibri"/>
-        </w:rPr>
-        <w:t xml:space="preserve">, </w:t>
-      </w:r>
-      <w:proofErr w:type="spellStart"/>
-      <w:r>
-        <w:rPr>
-          <w:rStyle w:val="StyleBodyCalibri"/>
-        </w:rPr>
-        <w:t>strat_sup_goals</w:t>
-      </w:r>
-      <w:proofErr w:type="spellEnd"/>
-      <w:r>
-        <w:rPr>
-          <w:rStyle w:val="StyleBodyCalibri"/>
-        </w:rPr>
-        <w:t xml:space="preserve"> and </w:t>
-      </w:r>
-      <w:proofErr w:type="spellStart"/>
-      <w:r>
-        <w:rPr>
-          <w:rStyle w:val="StyleBodyCalibri"/>
-        </w:rPr>
-        <w:t>strat_fund_source</w:t>
-      </w:r>
-      <w:proofErr w:type="spellEnd"/>
-      <w:r>
-        <w:rPr>
-          <w:rStyle w:val="StyleBodyCalibri"/>
-        </w:rPr>
-        <w:t xml:space="preserve"> are available. </w:t>
+        <w:t>open the investment objects (Project, Idea, Service, Application, etc) to verify the strat_corp_alignment, strat_bu_alignment, strat_dept_alignment</w:t>
+      </w:r>
+      <w:r>
+        <w:rPr>
+          <w:rStyle w:val="StyleBodyCalibri"/>
+        </w:rPr>
+        <w:t>, strat_align_score, strat_sup_goals</w:t>
+      </w:r>
+      <w:r>
+        <w:rPr>
+          <w:rStyle w:val="StyleBodyCalibri"/>
+        </w:rPr>
+        <w:t xml:space="preserve"> and strat_fund_source are available. </w:t>
       </w:r>
     </w:p>
     <w:p>
@@ -3393,11 +3244,11 @@
       <w:pPr>
         <w:pStyle w:val="Heading2"/>
       </w:pPr>
-      <w:bookmarkStart w:id="6" w:name="_Toc441078742"/>
+      <w:bookmarkStart w:id="7" w:name="_Toc441078742"/>
       <w:r>
         <w:t>Post-installation procedures</w:t>
       </w:r>
-      <w:bookmarkEnd w:id="6"/>
+      <w:bookmarkEnd w:id="7"/>
     </w:p>
     <w:p>
       <w:pPr>
@@ -3582,15 +3433,7 @@
         <w:rPr>
           <w:rStyle w:val="StyleBodyCalibri"/>
         </w:rPr>
-        <w:t xml:space="preserve"> You may DELETE those process</w:t>
-      </w:r>
-      <w:bookmarkStart w:id="7" w:name="_GoBack"/>
-      <w:bookmarkEnd w:id="7"/>
-      <w:r>
-        <w:rPr>
-          <w:rStyle w:val="StyleBodyCalibri"/>
-        </w:rPr>
-        <w:t>es.</w:t>
+        <w:t xml:space="preserve"> You may DELETE those processes.</w:t>
       </w:r>
     </w:p>
     <w:p>
@@ -3790,35 +3633,7 @@
         <w:rPr>
           <w:rStyle w:val="StyleBodyCalibri"/>
         </w:rPr>
-        <w:t xml:space="preserve">General </w:t>
-      </w:r>
-      <w:proofErr w:type="spellStart"/>
-      <w:r>
-        <w:rPr>
-          <w:rStyle w:val="StyleBodyCalibri"/>
-        </w:rPr>
-        <w:t>SubPage</w:t>
-      </w:r>
-      <w:proofErr w:type="spellEnd"/>
-      <w:r>
-        <w:rPr>
-          <w:rStyle w:val="StyleBodyCalibri"/>
-        </w:rPr>
-        <w:t xml:space="preserve"> Strategic Indicator </w:t>
-      </w:r>
-      <w:proofErr w:type="spellStart"/>
-      <w:r>
-        <w:rPr>
-          <w:rStyle w:val="StyleBodyCalibri"/>
-        </w:rPr>
-        <w:t>Indicator</w:t>
-      </w:r>
-      <w:proofErr w:type="spellEnd"/>
-      <w:r>
-        <w:rPr>
-          <w:rStyle w:val="StyleBodyCalibri"/>
-        </w:rPr>
-        <w:t xml:space="preserve"> Target List link</w:t>
+        <w:t>General SubPage Strategic Indicator Indicator Target List link</w:t>
       </w:r>
       <w:r>
         <w:rPr>
@@ -3939,35 +3754,7 @@
         <w:rPr>
           <w:rStyle w:val="StyleBodyCalibri"/>
         </w:rPr>
-        <w:t xml:space="preserve">General </w:t>
-      </w:r>
-      <w:proofErr w:type="spellStart"/>
-      <w:r>
-        <w:rPr>
-          <w:rStyle w:val="StyleBodyCalibri"/>
-        </w:rPr>
-        <w:t>SubPage</w:t>
-      </w:r>
-      <w:proofErr w:type="spellEnd"/>
-      <w:r>
-        <w:rPr>
-          <w:rStyle w:val="StyleBodyCalibri"/>
-        </w:rPr>
-        <w:t xml:space="preserve"> Strategic Indicator </w:t>
-      </w:r>
-      <w:proofErr w:type="spellStart"/>
-      <w:r>
-        <w:rPr>
-          <w:rStyle w:val="StyleBodyCalibri"/>
-        </w:rPr>
-        <w:t>Indicator</w:t>
-      </w:r>
-      <w:proofErr w:type="spellEnd"/>
-      <w:r>
-        <w:rPr>
-          <w:rStyle w:val="StyleBodyCalibri"/>
-        </w:rPr>
-        <w:t xml:space="preserve"> </w:t>
+        <w:t xml:space="preserve">General SubPage Strategic Indicator Indicator </w:t>
       </w:r>
       <w:r>
         <w:rPr>
@@ -4104,9 +3891,9 @@
       </w:tblPr>
       <w:tblGrid>
         <w:gridCol w:w="513"/>
-        <w:gridCol w:w="6797"/>
-        <w:gridCol w:w="3256"/>
-        <w:gridCol w:w="3186"/>
+        <w:gridCol w:w="5550"/>
+        <w:gridCol w:w="3229"/>
+        <w:gridCol w:w="4460"/>
       </w:tblGrid>
       <w:tr>
         <w:tc>
@@ -4215,35 +4002,7 @@
               <w:rPr>
                 <w:rStyle w:val="StyleBodyCalibri"/>
               </w:rPr>
-              <w:t xml:space="preserve">General </w:t>
-            </w:r>
-            <w:proofErr w:type="spellStart"/>
-            <w:r>
-              <w:rPr>
-                <w:rStyle w:val="StyleBodyCalibri"/>
-              </w:rPr>
-              <w:t>SubPage</w:t>
-            </w:r>
-            <w:proofErr w:type="spellEnd"/>
-            <w:r>
-              <w:rPr>
-                <w:rStyle w:val="StyleBodyCalibri"/>
-              </w:rPr>
-              <w:t xml:space="preserve"> Strategic Indicator </w:t>
-            </w:r>
-            <w:proofErr w:type="spellStart"/>
-            <w:r>
-              <w:rPr>
-                <w:rStyle w:val="StyleBodyCalibri"/>
-              </w:rPr>
-              <w:t>Indicator</w:t>
-            </w:r>
-            <w:proofErr w:type="spellEnd"/>
-            <w:r>
-              <w:rPr>
-                <w:rStyle w:val="StyleBodyCalibri"/>
-              </w:rPr>
-              <w:t xml:space="preserve"> Target List link</w:t>
+              <w:t>General SubPage Strategic Indicator Indicator Target List link</w:t>
             </w:r>
           </w:p>
         </w:tc>
@@ -4257,6 +4016,9 @@
                 <w:rStyle w:val="StyleBodyCalibri"/>
               </w:rPr>
             </w:pPr>
+            <w:r>
+              <w:t>SubPage.5130214.actionLink</w:t>
+            </w:r>
           </w:p>
         </w:tc>
         <w:tc>
@@ -4267,8 +4029,18 @@
             <w:pPr>
               <w:rPr>
                 <w:rStyle w:val="StyleBodyCalibri"/>
-              </w:rPr>
-            </w:pPr>
+                <w:rFonts w:ascii="inherit" w:hAnsi="inherit" w:cs="Arial"/>
+                <w:color w:val="000000"/>
+                <w:sz w:val="17"/>
+                <w:szCs w:val="17"/>
+              </w:rPr>
+            </w:pPr>
+            <w:r>
+              <w:rPr>
+                <w:rStyle w:val="ppmreadonlyvalue"/>
+              </w:rPr>
+              <w:t>strat_kpi.strat_kpi_target.5085482.link</w:t>
+            </w:r>
           </w:p>
         </w:tc>
       </w:tr>
@@ -4305,35 +4077,7 @@
               <w:rPr>
                 <w:rStyle w:val="StyleBodyCalibri"/>
               </w:rPr>
-              <w:t xml:space="preserve">General </w:t>
-            </w:r>
-            <w:proofErr w:type="spellStart"/>
-            <w:r>
-              <w:rPr>
-                <w:rStyle w:val="StyleBodyCalibri"/>
-              </w:rPr>
-              <w:t>SubPage</w:t>
-            </w:r>
-            <w:proofErr w:type="spellEnd"/>
-            <w:r>
-              <w:rPr>
-                <w:rStyle w:val="StyleBodyCalibri"/>
-              </w:rPr>
-              <w:t xml:space="preserve"> Strategic Indicator </w:t>
-            </w:r>
-            <w:proofErr w:type="spellStart"/>
-            <w:r>
-              <w:rPr>
-                <w:rStyle w:val="StyleBodyCalibri"/>
-              </w:rPr>
-              <w:t>Indicator</w:t>
-            </w:r>
-            <w:proofErr w:type="spellEnd"/>
-            <w:r>
-              <w:rPr>
-                <w:rStyle w:val="StyleBodyCalibri"/>
-              </w:rPr>
-              <w:t xml:space="preserve"> </w:t>
+              <w:t xml:space="preserve">General SubPage Strategic Indicator Indicator </w:t>
             </w:r>
             <w:r>
               <w:rPr>
@@ -4359,6 +4103,9 @@
                 <w:rStyle w:val="StyleBodyCalibri"/>
               </w:rPr>
             </w:pPr>
+            <w:r>
+              <w:t>SubPage.5130215.actionLink</w:t>
+            </w:r>
           </w:p>
         </w:tc>
         <w:tc>
@@ -4369,8 +4116,18 @@
             <w:pPr>
               <w:rPr>
                 <w:rStyle w:val="StyleBodyCalibri"/>
-              </w:rPr>
-            </w:pPr>
+                <w:rFonts w:ascii="inherit" w:hAnsi="inherit" w:cs="Arial"/>
+                <w:color w:val="000000"/>
+                <w:sz w:val="17"/>
+                <w:szCs w:val="17"/>
+              </w:rPr>
+            </w:pPr>
+            <w:r>
+              <w:rPr>
+                <w:rStyle w:val="ppmreadonlyvalue"/>
+              </w:rPr>
+              <w:t>strat_kpi.strat_kpi_measure.5085482.link</w:t>
+            </w:r>
           </w:p>
         </w:tc>
       </w:tr>
@@ -4460,7 +4217,6 @@
         <w:rPr>
           <w:rStyle w:val="StyleBodyCalibri"/>
         </w:rPr>
-        <w:lastRenderedPageBreak/>
         <w:t xml:space="preserve">Copy the Action ID in the “Action” column (it should look like </w:t>
       </w:r>
       <w:r>
@@ -4499,7 +4255,6 @@
         </w:rPr>
         <w:t xml:space="preserve">Click on the Link Name and Copy the Link ID (it should look like </w:t>
       </w:r>
-      <w:proofErr w:type="spellStart"/>
       <w:r>
         <w:rPr>
           <w:rStyle w:val="StyleBodyCalibri"/>
@@ -4507,7 +4262,6 @@
         </w:rPr>
         <w:t>strategic_item.strat_td_planning</w:t>
       </w:r>
-      <w:proofErr w:type="spellEnd"/>
       <w:r>
         <w:rPr>
           <w:rStyle w:val="StyleBodyCalibri"/>
@@ -4537,9 +4291,9 @@
       </w:tblPr>
       <w:tblGrid>
         <w:gridCol w:w="513"/>
-        <w:gridCol w:w="6794"/>
-        <w:gridCol w:w="3257"/>
-        <w:gridCol w:w="3188"/>
+        <w:gridCol w:w="6459"/>
+        <w:gridCol w:w="3278"/>
+        <w:gridCol w:w="3502"/>
       </w:tblGrid>
       <w:tr>
         <w:tc>
@@ -4662,12 +4416,80 @@
                 <w:rStyle w:val="StyleBodyCalibri"/>
               </w:rPr>
             </w:pPr>
+            <w:r>
+              <w:t>SubPage.5130264.actionLink</w:t>
+            </w:r>
           </w:p>
         </w:tc>
         <w:tc>
           <w:tcPr>
             <w:tcW w:w="3220" w:type="dxa"/>
           </w:tcPr>
+          <w:tbl>
+            <w:tblPr>
+              <w:tblW w:w="5000" w:type="pct"/>
+              <w:tblCellSpacing w:w="0" w:type="dxa"/>
+              <w:tblCellMar>
+                <w:top w:w="45" w:type="dxa"/>
+                <w:left w:w="45" w:type="dxa"/>
+                <w:bottom w:w="45" w:type="dxa"/>
+                <w:right w:w="45" w:type="dxa"/>
+              </w:tblCellMar>
+              <w:tblLook w:val="04A0" w:firstRow="1" w:lastRow="0" w:firstColumn="1" w:lastColumn="0" w:noHBand="0" w:noVBand="1"/>
+            </w:tblPr>
+            <w:tblGrid>
+              <w:gridCol w:w="96"/>
+              <w:gridCol w:w="3190"/>
+            </w:tblGrid>
+            <w:tr>
+              <w:trPr>
+                <w:tblCellSpacing w:w="0" w:type="dxa"/>
+              </w:trPr>
+              <w:tc>
+                <w:tcPr>
+                  <w:tcW w:w="0" w:type="auto"/>
+                  <w:vAlign w:val="center"/>
+                  <w:hideMark/>
+                </w:tcPr>
+                <w:p>
+                  <w:pPr>
+                    <w:rPr>
+                      <w:rFonts w:ascii="Times New Roman" w:hAnsi="Times New Roman"/>
+                      <w:sz w:val="24"/>
+                      <w:szCs w:val="24"/>
+                      <w:lang w:val="pt-BR" w:eastAsia="pt-BR"/>
+                    </w:rPr>
+                  </w:pPr>
+                </w:p>
+              </w:tc>
+              <w:tc>
+                <w:tcPr>
+                  <w:tcW w:w="0" w:type="auto"/>
+                  <w:vAlign w:val="center"/>
+                  <w:hideMark/>
+                </w:tcPr>
+                <w:p>
+                  <w:pPr>
+                    <w:rPr>
+                      <w:rFonts w:ascii="Times New Roman" w:hAnsi="Times New Roman"/>
+                      <w:sz w:val="24"/>
+                      <w:szCs w:val="24"/>
+                      <w:lang w:eastAsia="pt-BR"/>
+                    </w:rPr>
+                  </w:pPr>
+                  <w:r>
+                    <w:rPr>
+                      <w:rFonts w:ascii="Times New Roman" w:hAnsi="Times New Roman"/>
+                      <w:sz w:val="24"/>
+                      <w:szCs w:val="24"/>
+                      <w:lang w:eastAsia="pt-BR"/>
+                    </w:rPr>
+                    <w:t>strategic_item.strat_td_planning</w:t>
+                  </w:r>
+                </w:p>
+              </w:tc>
+            </w:tr>
+          </w:tbl>
           <w:p>
             <w:pPr>
               <w:rPr>
@@ -4704,7 +4526,31 @@
         <w:rPr>
           <w:rStyle w:val="StyleBodyCalibri"/>
         </w:rPr>
-        <w:t>Open the 15-Queries</w:t>
+        <w:t xml:space="preserve">Open the </w:t>
+      </w:r>
+      <w:r>
+        <w:rPr>
+          <w:rStyle w:val="StyleBodyCalibri"/>
+        </w:rPr>
+        <w:t>C:\Temp\</w:t>
+      </w:r>
+      <w:r>
+        <w:rPr>
+          <w:rStyle w:val="StyleBodyCalibri"/>
+        </w:rPr>
+        <w:t>StratPlanning_v5u\</w:t>
+      </w:r>
+      <w:r>
+        <w:rPr>
+          <w:rStyle w:val="StyleBodyCalibri"/>
+        </w:rPr>
+        <w:t>260</w:t>
+      </w:r>
+      <w:r>
+        <w:rPr>
+          <w:rStyle w:val="StyleBodyCalibri"/>
+        </w:rPr>
+        <w:t>-Queries</w:t>
       </w:r>
       <w:r>
         <w:rPr>
@@ -4788,7 +4634,7 @@
               <w:rPr>
                 <w:rStyle w:val="StyleBodyCalibri"/>
               </w:rPr>
-              <w:t>5122163</w:t>
+              <w:t>5109184</w:t>
             </w:r>
             <w:r>
               <w:rPr>
@@ -4863,7 +4709,7 @@
               <w:rPr>
                 <w:rStyle w:val="StyleBodyCalibri"/>
               </w:rPr>
-              <w:t>5122164</w:t>
+              <w:t>5109185</w:t>
             </w:r>
             <w:r>
               <w:rPr>
@@ -4932,7 +4778,7 @@
               <w:rPr>
                 <w:rStyle w:val="StyleBodyCalibri"/>
               </w:rPr>
-              <w:t>5122170</w:t>
+              <w:t>5109203</w:t>
             </w:r>
             <w:r>
               <w:rPr>
@@ -5032,7 +4878,13 @@
         <w:rPr>
           <w:rStyle w:val="StyleBodyCalibri"/>
         </w:rPr>
-        <w:t>15-Views</w:t>
+        <w:t>230</w:t>
+      </w:r>
+      <w:r>
+        <w:rPr>
+          <w:rStyle w:val="StyleBodyCalibri"/>
+        </w:rPr>
+        <w:t>-Views</w:t>
       </w:r>
       <w:r>
         <w:rPr>
@@ -5074,21 +4926,7 @@
         <w:rPr>
           <w:rStyle w:val="StyleBodyCalibri"/>
         </w:rPr>
-        <w:t xml:space="preserve">with the following data, then </w:t>
-      </w:r>
-      <w:proofErr w:type="gramStart"/>
-      <w:r>
-        <w:rPr>
-          <w:rStyle w:val="StyleBodyCalibri"/>
-        </w:rPr>
-        <w:t>Save</w:t>
-      </w:r>
-      <w:proofErr w:type="gramEnd"/>
-      <w:r>
-        <w:rPr>
-          <w:rStyle w:val="StyleBodyCalibri"/>
-        </w:rPr>
-        <w:t>.</w:t>
+        <w:t>with the following data, then Save.</w:t>
       </w:r>
     </w:p>
     <w:tbl>
@@ -5160,7 +4998,7 @@
               <w:rPr>
                 <w:rStyle w:val="StyleBodyCalibri"/>
               </w:rPr>
-              <w:t>5080402</w:t>
+              <w:t>5063416</w:t>
             </w:r>
             <w:r>
               <w:rPr>
@@ -5241,7 +5079,7 @@
               <w:rPr>
                 <w:rStyle w:val="StyleBodyCalibri"/>
               </w:rPr>
-              <w:t>5080402</w:t>
+              <w:t>5063416</w:t>
             </w:r>
             <w:r>
               <w:rPr>
@@ -5458,21 +5296,7 @@
         <w:rPr>
           <w:rStyle w:val="StyleBodyCalibri"/>
         </w:rPr>
-        <w:t>Locate the line where the USERNAME variable is set and replace it with the username you will use (default is the ‘</w:t>
-      </w:r>
-      <w:proofErr w:type="spellStart"/>
-      <w:r>
-        <w:rPr>
-          <w:rStyle w:val="StyleBodyCalibri"/>
-        </w:rPr>
-        <w:t>xog</w:t>
-      </w:r>
-      <w:proofErr w:type="spellEnd"/>
-      <w:r>
-        <w:rPr>
-          <w:rStyle w:val="StyleBodyCalibri"/>
-        </w:rPr>
-        <w:t>’ user)</w:t>
+        <w:t>Locate the line where the USERNAME variable is set and replace it with the username you will use (default is the ‘xog’ user)</w:t>
       </w:r>
     </w:p>
     <w:p>
@@ -5489,21 +5313,7 @@
         <w:rPr>
           <w:rStyle w:val="StyleBodyCalibri"/>
         </w:rPr>
-        <w:t>Locate the line where the PASSWORD variable is set and replace it with the password for that user (default is ‘</w:t>
-      </w:r>
-      <w:proofErr w:type="spellStart"/>
-      <w:r>
-        <w:rPr>
-          <w:rStyle w:val="StyleBodyCalibri"/>
-        </w:rPr>
-        <w:t>gox</w:t>
-      </w:r>
-      <w:proofErr w:type="spellEnd"/>
-      <w:r>
-        <w:rPr>
-          <w:rStyle w:val="StyleBodyCalibri"/>
-        </w:rPr>
-        <w:t>’)</w:t>
+        <w:t>Locate the line where the PASSWORD variable is set and replace it with the password for that user (default is ‘gox’)</w:t>
       </w:r>
     </w:p>
     <w:p>
@@ -5623,6 +5433,7 @@
         <w:rPr>
           <w:rStyle w:val="StyleBodyCalibri"/>
         </w:rPr>
+        <w:lastRenderedPageBreak/>
         <w:t xml:space="preserve">Check all the output files for errors. </w:t>
       </w:r>
     </w:p>
@@ -5703,7 +5514,6 @@
         <w:rPr>
           <w:rStyle w:val="StyleBodyCalibri"/>
         </w:rPr>
-        <w:lastRenderedPageBreak/>
         <w:t>Add “Strategic Alignment” section to Alignment &amp; Risk (on Ideas) and Business alignment (on Projects</w:t>
       </w:r>
       <w:r>
@@ -6010,18 +5820,8 @@
           <w:sz w:val="20"/>
         </w:rPr>
         <w:tab/>
-        <w:t>#</w:t>
-      </w:r>
-      <w:proofErr w:type="spellStart"/>
-      <w:r>
-        <w:rPr>
-          <w:rStyle w:val="StyleBodyCalibri"/>
-          <w:rFonts w:ascii="Courier New" w:hAnsi="Courier New" w:cs="Courier New"/>
-          <w:sz w:val="20"/>
-        </w:rPr>
-        <w:t>parentdiv</w:t>
-      </w:r>
-      <w:proofErr w:type="spellEnd"/>
+        <w:t>#parentdiv</w:t>
+      </w:r>
     </w:p>
     <w:p>
       <w:pPr>
@@ -6100,24 +5900,7 @@
           <w:sz w:val="20"/>
         </w:rPr>
         <w:tab/>
-      </w:r>
-      <w:proofErr w:type="gramStart"/>
-      <w:r>
-        <w:rPr>
-          <w:rStyle w:val="StyleBodyCalibri"/>
-          <w:rFonts w:ascii="Courier New" w:hAnsi="Courier New" w:cs="Courier New"/>
-          <w:sz w:val="20"/>
-        </w:rPr>
-        <w:t>position</w:t>
-      </w:r>
-      <w:proofErr w:type="gramEnd"/>
-      <w:r>
-        <w:rPr>
-          <w:rStyle w:val="StyleBodyCalibri"/>
-          <w:rFonts w:ascii="Courier New" w:hAnsi="Courier New" w:cs="Courier New"/>
-          <w:sz w:val="20"/>
-        </w:rPr>
-        <w:t>: relative;</w:t>
+        <w:t>position: relative;</w:t>
       </w:r>
     </w:p>
     <w:p>
@@ -6161,24 +5944,7 @@
           <w:sz w:val="20"/>
         </w:rPr>
         <w:tab/>
-      </w:r>
-      <w:proofErr w:type="gramStart"/>
-      <w:r>
-        <w:rPr>
-          <w:rStyle w:val="StyleBodyCalibri"/>
-          <w:rFonts w:ascii="Courier New" w:hAnsi="Courier New" w:cs="Courier New"/>
-          <w:sz w:val="20"/>
-        </w:rPr>
-        <w:t>width</w:t>
-      </w:r>
-      <w:proofErr w:type="gramEnd"/>
-      <w:r>
-        <w:rPr>
-          <w:rStyle w:val="StyleBodyCalibri"/>
-          <w:rFonts w:ascii="Courier New" w:hAnsi="Courier New" w:cs="Courier New"/>
-          <w:sz w:val="20"/>
-        </w:rPr>
-        <w:t>: 1000px;</w:t>
+        <w:t>width: 1000px;</w:t>
       </w:r>
     </w:p>
     <w:p>
@@ -6222,24 +5988,7 @@
           <w:sz w:val="20"/>
         </w:rPr>
         <w:tab/>
-      </w:r>
-      <w:proofErr w:type="gramStart"/>
-      <w:r>
-        <w:rPr>
-          <w:rStyle w:val="StyleBodyCalibri"/>
-          <w:rFonts w:ascii="Courier New" w:hAnsi="Courier New" w:cs="Courier New"/>
-          <w:sz w:val="20"/>
-        </w:rPr>
-        <w:t>height</w:t>
-      </w:r>
-      <w:proofErr w:type="gramEnd"/>
-      <w:r>
-        <w:rPr>
-          <w:rStyle w:val="StyleBodyCalibri"/>
-          <w:rFonts w:ascii="Courier New" w:hAnsi="Courier New" w:cs="Courier New"/>
-          <w:sz w:val="20"/>
-        </w:rPr>
-        <w:t>: 660px;</w:t>
+        <w:t>height: 660px;</w:t>
       </w:r>
     </w:p>
     <w:p>
@@ -6346,25 +6095,7 @@
           <w:sz w:val="20"/>
         </w:rPr>
         <w:tab/>
-        <w:t>.</w:t>
-      </w:r>
-      <w:proofErr w:type="spellStart"/>
-      <w:r>
-        <w:rPr>
-          <w:rStyle w:val="StyleBodyCalibri"/>
-          <w:rFonts w:ascii="Courier New" w:hAnsi="Courier New" w:cs="Courier New"/>
-          <w:sz w:val="20"/>
-        </w:rPr>
-        <w:t>stratItem</w:t>
-      </w:r>
-      <w:proofErr w:type="spellEnd"/>
-      <w:r>
-        <w:rPr>
-          <w:rStyle w:val="StyleBodyCalibri"/>
-          <w:rFonts w:ascii="Courier New" w:hAnsi="Courier New" w:cs="Courier New"/>
-          <w:sz w:val="20"/>
-        </w:rPr>
-        <w:t xml:space="preserve">    {</w:t>
+        <w:t>.stratItem    {</w:t>
       </w:r>
     </w:p>
     <w:p>
@@ -6408,24 +6139,7 @@
           <w:sz w:val="20"/>
         </w:rPr>
         <w:tab/>
-      </w:r>
-      <w:proofErr w:type="gramStart"/>
-      <w:r>
-        <w:rPr>
-          <w:rStyle w:val="StyleBodyCalibri"/>
-          <w:rFonts w:ascii="Courier New" w:hAnsi="Courier New" w:cs="Courier New"/>
-          <w:sz w:val="20"/>
-        </w:rPr>
-        <w:t>position</w:t>
-      </w:r>
-      <w:proofErr w:type="gramEnd"/>
-      <w:r>
-        <w:rPr>
-          <w:rStyle w:val="StyleBodyCalibri"/>
-          <w:rFonts w:ascii="Courier New" w:hAnsi="Courier New" w:cs="Courier New"/>
-          <w:sz w:val="20"/>
-        </w:rPr>
-        <w:t>: absolute;</w:t>
+        <w:t>position: absolute;</w:t>
       </w:r>
     </w:p>
     <w:p>
@@ -6469,24 +6183,7 @@
           <w:sz w:val="20"/>
         </w:rPr>
         <w:tab/>
-      </w:r>
-      <w:proofErr w:type="gramStart"/>
-      <w:r>
-        <w:rPr>
-          <w:rStyle w:val="StyleBodyCalibri"/>
-          <w:rFonts w:ascii="Courier New" w:hAnsi="Courier New" w:cs="Courier New"/>
-          <w:sz w:val="20"/>
-        </w:rPr>
-        <w:t>width</w:t>
-      </w:r>
-      <w:proofErr w:type="gramEnd"/>
-      <w:r>
-        <w:rPr>
-          <w:rStyle w:val="StyleBodyCalibri"/>
-          <w:rFonts w:ascii="Courier New" w:hAnsi="Courier New" w:cs="Courier New"/>
-          <w:sz w:val="20"/>
-        </w:rPr>
-        <w:t>: 30px;</w:t>
+        <w:t>width: 30px;</w:t>
       </w:r>
     </w:p>
     <w:p>
@@ -6530,24 +6227,7 @@
           <w:sz w:val="20"/>
         </w:rPr>
         <w:tab/>
-      </w:r>
-      <w:proofErr w:type="gramStart"/>
-      <w:r>
-        <w:rPr>
-          <w:rStyle w:val="StyleBodyCalibri"/>
-          <w:rFonts w:ascii="Courier New" w:hAnsi="Courier New" w:cs="Courier New"/>
-          <w:sz w:val="20"/>
-        </w:rPr>
-        <w:t>height</w:t>
-      </w:r>
-      <w:proofErr w:type="gramEnd"/>
-      <w:r>
-        <w:rPr>
-          <w:rStyle w:val="StyleBodyCalibri"/>
-          <w:rFonts w:ascii="Courier New" w:hAnsi="Courier New" w:cs="Courier New"/>
-          <w:sz w:val="20"/>
-        </w:rPr>
-        <w:t>: 30px;</w:t>
+        <w:t>height: 30px;</w:t>
       </w:r>
     </w:p>
     <w:p>
@@ -6591,24 +6271,7 @@
           <w:sz w:val="20"/>
         </w:rPr>
         <w:tab/>
-      </w:r>
-      <w:proofErr w:type="gramStart"/>
-      <w:r>
-        <w:rPr>
-          <w:rStyle w:val="StyleBodyCalibri"/>
-          <w:rFonts w:ascii="Courier New" w:hAnsi="Courier New" w:cs="Courier New"/>
-          <w:sz w:val="20"/>
-        </w:rPr>
-        <w:t>background-color</w:t>
-      </w:r>
-      <w:proofErr w:type="gramEnd"/>
-      <w:r>
-        <w:rPr>
-          <w:rStyle w:val="StyleBodyCalibri"/>
-          <w:rFonts w:ascii="Courier New" w:hAnsi="Courier New" w:cs="Courier New"/>
-          <w:sz w:val="20"/>
-        </w:rPr>
-        <w:t>: #444;</w:t>
+        <w:t>background-color: #444;</w:t>
       </w:r>
     </w:p>
     <w:p>
@@ -6652,24 +6315,7 @@
           <w:sz w:val="20"/>
         </w:rPr>
         <w:tab/>
-      </w:r>
-      <w:proofErr w:type="gramStart"/>
-      <w:r>
-        <w:rPr>
-          <w:rStyle w:val="StyleBodyCalibri"/>
-          <w:rFonts w:ascii="Courier New" w:hAnsi="Courier New" w:cs="Courier New"/>
-          <w:sz w:val="20"/>
-        </w:rPr>
-        <w:t>border-radius</w:t>
-      </w:r>
-      <w:proofErr w:type="gramEnd"/>
-      <w:r>
-        <w:rPr>
-          <w:rStyle w:val="StyleBodyCalibri"/>
-          <w:rFonts w:ascii="Courier New" w:hAnsi="Courier New" w:cs="Courier New"/>
-          <w:sz w:val="20"/>
-        </w:rPr>
-        <w:t>: 60px;</w:t>
+        <w:t>border-radius: 60px;</w:t>
       </w:r>
     </w:p>
     <w:p>
@@ -6713,24 +6359,7 @@
           <w:sz w:val="20"/>
         </w:rPr>
         <w:tab/>
-      </w:r>
-      <w:proofErr w:type="gramStart"/>
-      <w:r>
-        <w:rPr>
-          <w:rStyle w:val="StyleBodyCalibri"/>
-          <w:rFonts w:ascii="Courier New" w:hAnsi="Courier New" w:cs="Courier New"/>
-          <w:sz w:val="20"/>
-        </w:rPr>
-        <w:t>cursor</w:t>
-      </w:r>
-      <w:proofErr w:type="gramEnd"/>
-      <w:r>
-        <w:rPr>
-          <w:rStyle w:val="StyleBodyCalibri"/>
-          <w:rFonts w:ascii="Courier New" w:hAnsi="Courier New" w:cs="Courier New"/>
-          <w:sz w:val="20"/>
-        </w:rPr>
-        <w:t xml:space="preserve">: pointer; </w:t>
+        <w:t xml:space="preserve">cursor: pointer; </w:t>
       </w:r>
     </w:p>
     <w:p>
@@ -6774,24 +6403,7 @@
           <w:sz w:val="20"/>
         </w:rPr>
         <w:tab/>
-      </w:r>
-      <w:proofErr w:type="gramStart"/>
-      <w:r>
-        <w:rPr>
-          <w:rStyle w:val="StyleBodyCalibri"/>
-          <w:rFonts w:ascii="Courier New" w:hAnsi="Courier New" w:cs="Courier New"/>
-          <w:sz w:val="20"/>
-        </w:rPr>
-        <w:t>cursor</w:t>
-      </w:r>
-      <w:proofErr w:type="gramEnd"/>
-      <w:r>
-        <w:rPr>
-          <w:rStyle w:val="StyleBodyCalibri"/>
-          <w:rFonts w:ascii="Courier New" w:hAnsi="Courier New" w:cs="Courier New"/>
-          <w:sz w:val="20"/>
-        </w:rPr>
-        <w:t>: hand;</w:t>
+        <w:t>cursor: hand;</w:t>
       </w:r>
     </w:p>
     <w:p>
@@ -6898,28 +6510,8 @@
           <w:sz w:val="20"/>
         </w:rPr>
         <w:tab/>
-        <w:t>.</w:t>
-      </w:r>
-      <w:proofErr w:type="spellStart"/>
-      <w:proofErr w:type="gramStart"/>
-      <w:r>
-        <w:rPr>
-          <w:rStyle w:val="StyleBodyCalibri"/>
-          <w:rFonts w:ascii="Courier New" w:hAnsi="Courier New" w:cs="Courier New"/>
-          <w:sz w:val="20"/>
-        </w:rPr>
-        <w:t>stratItemBlack</w:t>
-      </w:r>
-      <w:proofErr w:type="spellEnd"/>
-      <w:r>
-        <w:rPr>
-          <w:rStyle w:val="StyleBodyCalibri"/>
-          <w:rFonts w:ascii="Courier New" w:hAnsi="Courier New" w:cs="Courier New"/>
-          <w:sz w:val="20"/>
-        </w:rPr>
-        <w:t xml:space="preserve">  {</w:t>
-      </w:r>
-      <w:proofErr w:type="gramEnd"/>
+        <w:t>.stratItemBlack  {</w:t>
+      </w:r>
     </w:p>
     <w:p>
       <w:pPr>
@@ -6962,24 +6554,7 @@
           <w:sz w:val="20"/>
         </w:rPr>
         <w:tab/>
-      </w:r>
-      <w:proofErr w:type="gramStart"/>
-      <w:r>
-        <w:rPr>
-          <w:rStyle w:val="StyleBodyCalibri"/>
-          <w:rFonts w:ascii="Courier New" w:hAnsi="Courier New" w:cs="Courier New"/>
-          <w:sz w:val="20"/>
-        </w:rPr>
-        <w:t>background-color</w:t>
-      </w:r>
-      <w:proofErr w:type="gramEnd"/>
-      <w:r>
-        <w:rPr>
-          <w:rStyle w:val="StyleBodyCalibri"/>
-          <w:rFonts w:ascii="Courier New" w:hAnsi="Courier New" w:cs="Courier New"/>
-          <w:sz w:val="20"/>
-        </w:rPr>
-        <w:t>: #000;</w:t>
+        <w:t>background-color: #000;</w:t>
       </w:r>
     </w:p>
     <w:p>
@@ -7069,6 +6644,7 @@
           <w:rFonts w:ascii="Courier New" w:hAnsi="Courier New" w:cs="Courier New"/>
           <w:sz w:val="20"/>
         </w:rPr>
+        <w:lastRenderedPageBreak/>
         <w:tab/>
       </w:r>
       <w:r>
@@ -7086,28 +6662,8 @@
           <w:sz w:val="20"/>
         </w:rPr>
         <w:tab/>
-        <w:t>.</w:t>
-      </w:r>
-      <w:proofErr w:type="spellStart"/>
-      <w:proofErr w:type="gramStart"/>
-      <w:r>
-        <w:rPr>
-          <w:rStyle w:val="StyleBodyCalibri"/>
-          <w:rFonts w:ascii="Courier New" w:hAnsi="Courier New" w:cs="Courier New"/>
-          <w:sz w:val="20"/>
-        </w:rPr>
-        <w:t>stratItemRed</w:t>
-      </w:r>
-      <w:proofErr w:type="spellEnd"/>
-      <w:r>
-        <w:rPr>
-          <w:rStyle w:val="StyleBodyCalibri"/>
-          <w:rFonts w:ascii="Courier New" w:hAnsi="Courier New" w:cs="Courier New"/>
-          <w:sz w:val="20"/>
-        </w:rPr>
-        <w:t xml:space="preserve">  {</w:t>
-      </w:r>
-      <w:proofErr w:type="gramEnd"/>
+        <w:t>.stratItemRed  {</w:t>
+      </w:r>
     </w:p>
     <w:p>
       <w:pPr>
@@ -7150,24 +6706,7 @@
           <w:sz w:val="20"/>
         </w:rPr>
         <w:tab/>
-      </w:r>
-      <w:proofErr w:type="gramStart"/>
-      <w:r>
-        <w:rPr>
-          <w:rStyle w:val="StyleBodyCalibri"/>
-          <w:rFonts w:ascii="Courier New" w:hAnsi="Courier New" w:cs="Courier New"/>
-          <w:sz w:val="20"/>
-        </w:rPr>
-        <w:t>background-color</w:t>
-      </w:r>
-      <w:proofErr w:type="gramEnd"/>
-      <w:r>
-        <w:rPr>
-          <w:rStyle w:val="StyleBodyCalibri"/>
-          <w:rFonts w:ascii="Courier New" w:hAnsi="Courier New" w:cs="Courier New"/>
-          <w:sz w:val="20"/>
-        </w:rPr>
-        <w:t>: red;</w:t>
+        <w:t>background-color: red;</w:t>
       </w:r>
     </w:p>
     <w:p>
@@ -7274,28 +6813,8 @@
           <w:sz w:val="20"/>
         </w:rPr>
         <w:tab/>
-        <w:t>.</w:t>
-      </w:r>
-      <w:proofErr w:type="spellStart"/>
-      <w:proofErr w:type="gramStart"/>
-      <w:r>
-        <w:rPr>
-          <w:rStyle w:val="StyleBodyCalibri"/>
-          <w:rFonts w:ascii="Courier New" w:hAnsi="Courier New" w:cs="Courier New"/>
-          <w:sz w:val="20"/>
-        </w:rPr>
-        <w:t>stratItemYellow</w:t>
-      </w:r>
-      <w:proofErr w:type="spellEnd"/>
-      <w:r>
-        <w:rPr>
-          <w:rStyle w:val="StyleBodyCalibri"/>
-          <w:rFonts w:ascii="Courier New" w:hAnsi="Courier New" w:cs="Courier New"/>
-          <w:sz w:val="20"/>
-        </w:rPr>
-        <w:t xml:space="preserve">  {</w:t>
-      </w:r>
-      <w:proofErr w:type="gramEnd"/>
+        <w:t>.stratItemYellow  {</w:t>
+      </w:r>
     </w:p>
     <w:p>
       <w:pPr>
@@ -7338,24 +6857,7 @@
           <w:sz w:val="20"/>
         </w:rPr>
         <w:tab/>
-      </w:r>
-      <w:proofErr w:type="gramStart"/>
-      <w:r>
-        <w:rPr>
-          <w:rStyle w:val="StyleBodyCalibri"/>
-          <w:rFonts w:ascii="Courier New" w:hAnsi="Courier New" w:cs="Courier New"/>
-          <w:sz w:val="20"/>
-        </w:rPr>
-        <w:t>background-color</w:t>
-      </w:r>
-      <w:proofErr w:type="gramEnd"/>
-      <w:r>
-        <w:rPr>
-          <w:rStyle w:val="StyleBodyCalibri"/>
-          <w:rFonts w:ascii="Courier New" w:hAnsi="Courier New" w:cs="Courier New"/>
-          <w:sz w:val="20"/>
-        </w:rPr>
-        <w:t>: yellow;</w:t>
+        <w:t>background-color: yellow;</w:t>
       </w:r>
     </w:p>
     <w:p>
@@ -7410,7 +6912,6 @@
           <w:rFonts w:ascii="Courier New" w:hAnsi="Courier New" w:cs="Courier New"/>
           <w:sz w:val="20"/>
         </w:rPr>
-        <w:lastRenderedPageBreak/>
         <w:tab/>
       </w:r>
       <w:r>
@@ -7463,28 +6964,8 @@
           <w:sz w:val="20"/>
         </w:rPr>
         <w:tab/>
-        <w:t>.</w:t>
-      </w:r>
-      <w:proofErr w:type="spellStart"/>
-      <w:proofErr w:type="gramStart"/>
-      <w:r>
-        <w:rPr>
-          <w:rStyle w:val="StyleBodyCalibri"/>
-          <w:rFonts w:ascii="Courier New" w:hAnsi="Courier New" w:cs="Courier New"/>
-          <w:sz w:val="20"/>
-        </w:rPr>
-        <w:t>stratItemGreen</w:t>
-      </w:r>
-      <w:proofErr w:type="spellEnd"/>
-      <w:r>
-        <w:rPr>
-          <w:rStyle w:val="StyleBodyCalibri"/>
-          <w:rFonts w:ascii="Courier New" w:hAnsi="Courier New" w:cs="Courier New"/>
-          <w:sz w:val="20"/>
-        </w:rPr>
-        <w:t xml:space="preserve">  {</w:t>
-      </w:r>
-      <w:proofErr w:type="gramEnd"/>
+        <w:t>.stratItemGreen  {</w:t>
+      </w:r>
     </w:p>
     <w:p>
       <w:pPr>
@@ -7527,24 +7008,7 @@
           <w:sz w:val="20"/>
         </w:rPr>
         <w:tab/>
-      </w:r>
-      <w:proofErr w:type="gramStart"/>
-      <w:r>
-        <w:rPr>
-          <w:rStyle w:val="StyleBodyCalibri"/>
-          <w:rFonts w:ascii="Courier New" w:hAnsi="Courier New" w:cs="Courier New"/>
-          <w:sz w:val="20"/>
-        </w:rPr>
-        <w:t>background-color</w:t>
-      </w:r>
-      <w:proofErr w:type="gramEnd"/>
-      <w:r>
-        <w:rPr>
-          <w:rStyle w:val="StyleBodyCalibri"/>
-          <w:rFonts w:ascii="Courier New" w:hAnsi="Courier New" w:cs="Courier New"/>
-          <w:sz w:val="20"/>
-        </w:rPr>
-        <w:t>: green;</w:t>
+        <w:t>background-color: green;</w:t>
       </w:r>
     </w:p>
     <w:p>
@@ -7651,28 +7115,8 @@
           <w:sz w:val="20"/>
         </w:rPr>
         <w:tab/>
-        <w:t>.</w:t>
-      </w:r>
-      <w:proofErr w:type="spellStart"/>
-      <w:proofErr w:type="gramStart"/>
-      <w:r>
-        <w:rPr>
-          <w:rStyle w:val="StyleBodyCalibri"/>
-          <w:rFonts w:ascii="Courier New" w:hAnsi="Courier New" w:cs="Courier New"/>
-          <w:sz w:val="20"/>
-        </w:rPr>
-        <w:t>stratItemBlue</w:t>
-      </w:r>
-      <w:proofErr w:type="spellEnd"/>
-      <w:r>
-        <w:rPr>
-          <w:rStyle w:val="StyleBodyCalibri"/>
-          <w:rFonts w:ascii="Courier New" w:hAnsi="Courier New" w:cs="Courier New"/>
-          <w:sz w:val="20"/>
-        </w:rPr>
-        <w:t xml:space="preserve">  {</w:t>
-      </w:r>
-      <w:proofErr w:type="gramEnd"/>
+        <w:t>.stratItemBlue  {</w:t>
+      </w:r>
     </w:p>
     <w:p>
       <w:pPr>
@@ -7715,24 +7159,7 @@
           <w:sz w:val="20"/>
         </w:rPr>
         <w:tab/>
-      </w:r>
-      <w:proofErr w:type="gramStart"/>
-      <w:r>
-        <w:rPr>
-          <w:rStyle w:val="StyleBodyCalibri"/>
-          <w:rFonts w:ascii="Courier New" w:hAnsi="Courier New" w:cs="Courier New"/>
-          <w:sz w:val="20"/>
-        </w:rPr>
-        <w:t>background-color</w:t>
-      </w:r>
-      <w:proofErr w:type="gramEnd"/>
-      <w:r>
-        <w:rPr>
-          <w:rStyle w:val="StyleBodyCalibri"/>
-          <w:rFonts w:ascii="Courier New" w:hAnsi="Courier New" w:cs="Courier New"/>
-          <w:sz w:val="20"/>
-        </w:rPr>
-        <w:t>: blue;</w:t>
+        <w:t>background-color: blue;</w:t>
       </w:r>
     </w:p>
     <w:p>
@@ -7839,28 +7266,8 @@
           <w:sz w:val="20"/>
         </w:rPr>
         <w:tab/>
-        <w:t>.</w:t>
-      </w:r>
-      <w:proofErr w:type="spellStart"/>
-      <w:proofErr w:type="gramStart"/>
-      <w:r>
-        <w:rPr>
-          <w:rStyle w:val="StyleBodyCalibri"/>
-          <w:rFonts w:ascii="Courier New" w:hAnsi="Courier New" w:cs="Courier New"/>
-          <w:sz w:val="20"/>
-        </w:rPr>
-        <w:t>stratItemWhite</w:t>
-      </w:r>
-      <w:proofErr w:type="spellEnd"/>
-      <w:r>
-        <w:rPr>
-          <w:rStyle w:val="StyleBodyCalibri"/>
-          <w:rFonts w:ascii="Courier New" w:hAnsi="Courier New" w:cs="Courier New"/>
-          <w:sz w:val="20"/>
-        </w:rPr>
-        <w:t xml:space="preserve">  {</w:t>
-      </w:r>
-      <w:proofErr w:type="gramEnd"/>
+        <w:t>.stratItemWhite  {</w:t>
+      </w:r>
     </w:p>
     <w:p>
       <w:pPr>
@@ -7903,42 +7310,7 @@
           <w:sz w:val="20"/>
         </w:rPr>
         <w:tab/>
-      </w:r>
-      <w:proofErr w:type="gramStart"/>
-      <w:r>
-        <w:rPr>
-          <w:rStyle w:val="StyleBodyCalibri"/>
-          <w:rFonts w:ascii="Courier New" w:hAnsi="Courier New" w:cs="Courier New"/>
-          <w:sz w:val="20"/>
-        </w:rPr>
-        <w:t>background-color</w:t>
-      </w:r>
-      <w:proofErr w:type="gramEnd"/>
-      <w:r>
-        <w:rPr>
-          <w:rStyle w:val="StyleBodyCalibri"/>
-          <w:rFonts w:ascii="Courier New" w:hAnsi="Courier New" w:cs="Courier New"/>
-          <w:sz w:val="20"/>
-        </w:rPr>
-        <w:t>: #</w:t>
-      </w:r>
-      <w:proofErr w:type="spellStart"/>
-      <w:r>
-        <w:rPr>
-          <w:rStyle w:val="StyleBodyCalibri"/>
-          <w:rFonts w:ascii="Courier New" w:hAnsi="Courier New" w:cs="Courier New"/>
-          <w:sz w:val="20"/>
-        </w:rPr>
-        <w:t>fff</w:t>
-      </w:r>
-      <w:proofErr w:type="spellEnd"/>
-      <w:r>
-        <w:rPr>
-          <w:rStyle w:val="StyleBodyCalibri"/>
-          <w:rFonts w:ascii="Courier New" w:hAnsi="Courier New" w:cs="Courier New"/>
-          <w:sz w:val="20"/>
-        </w:rPr>
-        <w:t>;</w:t>
+        <w:t>background-color: #fff;</w:t>
       </w:r>
     </w:p>
     <w:p>
@@ -8080,25 +7452,7 @@
           <w:sz w:val="20"/>
         </w:rPr>
         <w:tab/>
-        <w:t>.</w:t>
-      </w:r>
-      <w:proofErr w:type="spellStart"/>
-      <w:r>
-        <w:rPr>
-          <w:rStyle w:val="StyleBodyCalibri"/>
-          <w:rFonts w:ascii="Courier New" w:hAnsi="Courier New" w:cs="Courier New"/>
-          <w:sz w:val="20"/>
-        </w:rPr>
-        <w:t>stratItem</w:t>
-      </w:r>
-      <w:proofErr w:type="spellEnd"/>
-      <w:r>
-        <w:rPr>
-          <w:rStyle w:val="StyleBodyCalibri"/>
-          <w:rFonts w:ascii="Courier New" w:hAnsi="Courier New" w:cs="Courier New"/>
-          <w:sz w:val="20"/>
-        </w:rPr>
-        <w:t xml:space="preserve"> &gt; div {</w:t>
+        <w:t>.stratItem &gt; div {</w:t>
       </w:r>
     </w:p>
     <w:p>
@@ -8142,42 +7496,7 @@
           <w:sz w:val="20"/>
         </w:rPr>
         <w:tab/>
-      </w:r>
-      <w:proofErr w:type="gramStart"/>
-      <w:r>
-        <w:rPr>
-          <w:rStyle w:val="StyleBodyCalibri"/>
-          <w:rFonts w:ascii="Courier New" w:hAnsi="Courier New" w:cs="Courier New"/>
-          <w:sz w:val="20"/>
-        </w:rPr>
-        <w:t>color</w:t>
-      </w:r>
-      <w:proofErr w:type="gramEnd"/>
-      <w:r>
-        <w:rPr>
-          <w:rStyle w:val="StyleBodyCalibri"/>
-          <w:rFonts w:ascii="Courier New" w:hAnsi="Courier New" w:cs="Courier New"/>
-          <w:sz w:val="20"/>
-        </w:rPr>
-        <w:t>: #</w:t>
-      </w:r>
-      <w:proofErr w:type="spellStart"/>
-      <w:r>
-        <w:rPr>
-          <w:rStyle w:val="StyleBodyCalibri"/>
-          <w:rFonts w:ascii="Courier New" w:hAnsi="Courier New" w:cs="Courier New"/>
-          <w:sz w:val="20"/>
-        </w:rPr>
-        <w:t>fff</w:t>
-      </w:r>
-      <w:proofErr w:type="spellEnd"/>
-      <w:r>
-        <w:rPr>
-          <w:rStyle w:val="StyleBodyCalibri"/>
-          <w:rFonts w:ascii="Courier New" w:hAnsi="Courier New" w:cs="Courier New"/>
-          <w:sz w:val="20"/>
-        </w:rPr>
-        <w:t>;</w:t>
+        <w:t>color: #fff;</w:t>
       </w:r>
     </w:p>
     <w:p>
@@ -8221,24 +7540,7 @@
           <w:sz w:val="20"/>
         </w:rPr>
         <w:tab/>
-      </w:r>
-      <w:proofErr w:type="gramStart"/>
-      <w:r>
-        <w:rPr>
-          <w:rStyle w:val="StyleBodyCalibri"/>
-          <w:rFonts w:ascii="Courier New" w:hAnsi="Courier New" w:cs="Courier New"/>
-          <w:sz w:val="20"/>
-        </w:rPr>
-        <w:t>font-size</w:t>
-      </w:r>
-      <w:proofErr w:type="gramEnd"/>
-      <w:r>
-        <w:rPr>
-          <w:rStyle w:val="StyleBodyCalibri"/>
-          <w:rFonts w:ascii="Courier New" w:hAnsi="Courier New" w:cs="Courier New"/>
-          <w:sz w:val="20"/>
-        </w:rPr>
-        <w:t>: 10px;</w:t>
+        <w:t>font-size: 10px;</w:t>
       </w:r>
     </w:p>
     <w:p>
@@ -8282,24 +7584,7 @@
           <w:sz w:val="20"/>
         </w:rPr>
         <w:tab/>
-      </w:r>
-      <w:proofErr w:type="gramStart"/>
-      <w:r>
-        <w:rPr>
-          <w:rStyle w:val="StyleBodyCalibri"/>
-          <w:rFonts w:ascii="Courier New" w:hAnsi="Courier New" w:cs="Courier New"/>
-          <w:sz w:val="20"/>
-        </w:rPr>
-        <w:t>text-</w:t>
-      </w:r>
-      <w:proofErr w:type="gramEnd"/>
-      <w:r>
-        <w:rPr>
-          <w:rStyle w:val="StyleBodyCalibri"/>
-          <w:rFonts w:ascii="Courier New" w:hAnsi="Courier New" w:cs="Courier New"/>
-          <w:sz w:val="20"/>
-        </w:rPr>
-        <w:t>align: center;</w:t>
+        <w:t>text-align: center;</w:t>
       </w:r>
     </w:p>
     <w:p>
@@ -8343,24 +7628,7 @@
           <w:sz w:val="20"/>
         </w:rPr>
         <w:tab/>
-      </w:r>
-      <w:proofErr w:type="gramStart"/>
-      <w:r>
-        <w:rPr>
-          <w:rStyle w:val="StyleBodyCalibri"/>
-          <w:rFonts w:ascii="Courier New" w:hAnsi="Courier New" w:cs="Courier New"/>
-          <w:sz w:val="20"/>
-        </w:rPr>
-        <w:t>vertical-</w:t>
-      </w:r>
-      <w:proofErr w:type="gramEnd"/>
-      <w:r>
-        <w:rPr>
-          <w:rStyle w:val="StyleBodyCalibri"/>
-          <w:rFonts w:ascii="Courier New" w:hAnsi="Courier New" w:cs="Courier New"/>
-          <w:sz w:val="20"/>
-        </w:rPr>
-        <w:t>align: middle;</w:t>
+        <w:t>vertical-align: middle;</w:t>
       </w:r>
     </w:p>
     <w:p>
@@ -8404,24 +7672,7 @@
           <w:sz w:val="20"/>
         </w:rPr>
         <w:tab/>
-      </w:r>
-      <w:proofErr w:type="gramStart"/>
-      <w:r>
-        <w:rPr>
-          <w:rStyle w:val="StyleBodyCalibri"/>
-          <w:rFonts w:ascii="Courier New" w:hAnsi="Courier New" w:cs="Courier New"/>
-          <w:sz w:val="20"/>
-        </w:rPr>
-        <w:t>line-height</w:t>
-      </w:r>
-      <w:proofErr w:type="gramEnd"/>
-      <w:r>
-        <w:rPr>
-          <w:rStyle w:val="StyleBodyCalibri"/>
-          <w:rFonts w:ascii="Courier New" w:hAnsi="Courier New" w:cs="Courier New"/>
-          <w:sz w:val="20"/>
-        </w:rPr>
-        <w:t>: 30px;</w:t>
+        <w:t>line-height: 30px;</w:t>
       </w:r>
     </w:p>
     <w:p>
@@ -8528,36 +7779,8 @@
           <w:sz w:val="20"/>
         </w:rPr>
         <w:tab/>
-        <w:t>.</w:t>
-      </w:r>
-      <w:proofErr w:type="spellStart"/>
-      <w:r>
-        <w:rPr>
-          <w:rStyle w:val="StyleBodyCalibri"/>
-          <w:rFonts w:ascii="Courier New" w:hAnsi="Courier New" w:cs="Courier New"/>
-          <w:sz w:val="20"/>
-        </w:rPr>
-        <w:t>stratItemYellow</w:t>
-      </w:r>
-      <w:proofErr w:type="spellEnd"/>
-      <w:r>
-        <w:rPr>
-          <w:rStyle w:val="StyleBodyCalibri"/>
-          <w:rFonts w:ascii="Courier New" w:hAnsi="Courier New" w:cs="Courier New"/>
-          <w:sz w:val="20"/>
-        </w:rPr>
-        <w:t xml:space="preserve"> &gt; </w:t>
-      </w:r>
-      <w:proofErr w:type="gramStart"/>
-      <w:r>
-        <w:rPr>
-          <w:rStyle w:val="StyleBodyCalibri"/>
-          <w:rFonts w:ascii="Courier New" w:hAnsi="Courier New" w:cs="Courier New"/>
-          <w:sz w:val="20"/>
-        </w:rPr>
-        <w:t>div  {</w:t>
-      </w:r>
-      <w:proofErr w:type="gramEnd"/>
+        <w:t>.stratItemYellow &gt; div  {</w:t>
+      </w:r>
     </w:p>
     <w:p>
       <w:pPr>
@@ -8600,24 +7823,7 @@
           <w:sz w:val="20"/>
         </w:rPr>
         <w:tab/>
-      </w:r>
-      <w:proofErr w:type="gramStart"/>
-      <w:r>
-        <w:rPr>
-          <w:rStyle w:val="StyleBodyCalibri"/>
-          <w:rFonts w:ascii="Courier New" w:hAnsi="Courier New" w:cs="Courier New"/>
-          <w:sz w:val="20"/>
-        </w:rPr>
-        <w:t>color</w:t>
-      </w:r>
-      <w:proofErr w:type="gramEnd"/>
-      <w:r>
-        <w:rPr>
-          <w:rStyle w:val="StyleBodyCalibri"/>
-          <w:rFonts w:ascii="Courier New" w:hAnsi="Courier New" w:cs="Courier New"/>
-          <w:sz w:val="20"/>
-        </w:rPr>
-        <w:t>: #000!important;</w:t>
+        <w:t>color: #000!important;</w:t>
       </w:r>
     </w:p>
     <w:p>
@@ -8661,24 +7867,7 @@
           <w:sz w:val="20"/>
         </w:rPr>
         <w:tab/>
-      </w:r>
-      <w:proofErr w:type="gramStart"/>
-      <w:r>
-        <w:rPr>
-          <w:rStyle w:val="StyleBodyCalibri"/>
-          <w:rFonts w:ascii="Courier New" w:hAnsi="Courier New" w:cs="Courier New"/>
-          <w:sz w:val="20"/>
-        </w:rPr>
-        <w:t>font-size</w:t>
-      </w:r>
-      <w:proofErr w:type="gramEnd"/>
-      <w:r>
-        <w:rPr>
-          <w:rStyle w:val="StyleBodyCalibri"/>
-          <w:rFonts w:ascii="Courier New" w:hAnsi="Courier New" w:cs="Courier New"/>
-          <w:sz w:val="20"/>
-        </w:rPr>
-        <w:t>: 10px;</w:t>
+        <w:t>font-size: 10px;</w:t>
       </w:r>
     </w:p>
     <w:p>
@@ -8722,24 +7911,7 @@
           <w:sz w:val="20"/>
         </w:rPr>
         <w:tab/>
-      </w:r>
-      <w:proofErr w:type="gramStart"/>
-      <w:r>
-        <w:rPr>
-          <w:rStyle w:val="StyleBodyCalibri"/>
-          <w:rFonts w:ascii="Courier New" w:hAnsi="Courier New" w:cs="Courier New"/>
-          <w:sz w:val="20"/>
-        </w:rPr>
-        <w:t>text-</w:t>
-      </w:r>
-      <w:proofErr w:type="gramEnd"/>
-      <w:r>
-        <w:rPr>
-          <w:rStyle w:val="StyleBodyCalibri"/>
-          <w:rFonts w:ascii="Courier New" w:hAnsi="Courier New" w:cs="Courier New"/>
-          <w:sz w:val="20"/>
-        </w:rPr>
-        <w:t>align: center;</w:t>
+        <w:t>text-align: center;</w:t>
       </w:r>
     </w:p>
     <w:p>
@@ -8783,24 +7955,7 @@
           <w:sz w:val="20"/>
         </w:rPr>
         <w:tab/>
-      </w:r>
-      <w:proofErr w:type="gramStart"/>
-      <w:r>
-        <w:rPr>
-          <w:rStyle w:val="StyleBodyCalibri"/>
-          <w:rFonts w:ascii="Courier New" w:hAnsi="Courier New" w:cs="Courier New"/>
-          <w:sz w:val="20"/>
-        </w:rPr>
-        <w:t>vertical-</w:t>
-      </w:r>
-      <w:proofErr w:type="gramEnd"/>
-      <w:r>
-        <w:rPr>
-          <w:rStyle w:val="StyleBodyCalibri"/>
-          <w:rFonts w:ascii="Courier New" w:hAnsi="Courier New" w:cs="Courier New"/>
-          <w:sz w:val="20"/>
-        </w:rPr>
-        <w:t>align: middle;</w:t>
+        <w:t>vertical-align: middle;</w:t>
       </w:r>
     </w:p>
     <w:p>
@@ -8844,24 +7999,7 @@
           <w:sz w:val="20"/>
         </w:rPr>
         <w:tab/>
-      </w:r>
-      <w:proofErr w:type="gramStart"/>
-      <w:r>
-        <w:rPr>
-          <w:rStyle w:val="StyleBodyCalibri"/>
-          <w:rFonts w:ascii="Courier New" w:hAnsi="Courier New" w:cs="Courier New"/>
-          <w:sz w:val="20"/>
-        </w:rPr>
-        <w:t>line-height</w:t>
-      </w:r>
-      <w:proofErr w:type="gramEnd"/>
-      <w:r>
-        <w:rPr>
-          <w:rStyle w:val="StyleBodyCalibri"/>
-          <w:rFonts w:ascii="Courier New" w:hAnsi="Courier New" w:cs="Courier New"/>
-          <w:sz w:val="20"/>
-        </w:rPr>
-        <w:t>: 30px;</w:t>
+        <w:t>line-height: 30px;</w:t>
       </w:r>
     </w:p>
     <w:p>
@@ -8946,19 +8084,7 @@
         <w:rPr>
           <w:rStyle w:val="StyleBodyCalibri"/>
         </w:rPr>
-        <w:t xml:space="preserve">If you are not using </w:t>
-      </w:r>
-      <w:r>
-        <w:rPr>
-          <w:rStyle w:val="StyleBodyCalibri"/>
-        </w:rPr>
-        <w:t>the Hierarchical Views (Strategic Heat Map and Hierarchy portlets)</w:t>
-      </w:r>
-      <w:r>
-        <w:rPr>
-          <w:rStyle w:val="StyleBodyCalibri"/>
-        </w:rPr>
-        <w:t>, perform these additional steps:</w:t>
+        <w:t>You may need to correct the Filter Portlet mapping for the Strategic Review Tab:</w:t>
       </w:r>
     </w:p>
     <w:p>
@@ -8992,7 +8118,7 @@
         <w:rPr>
           <w:rStyle w:val="StyleBodyCalibri"/>
         </w:rPr>
-        <w:t>Find “Strategic Item Default Layout”</w:t>
+        <w:t xml:space="preserve">Find “Strategic Review” </w:t>
       </w:r>
     </w:p>
     <w:p>
@@ -9009,7 +8135,7 @@
         <w:rPr>
           <w:rStyle w:val="StyleBodyCalibri"/>
         </w:rPr>
-        <w:t>Click “Tabs”</w:t>
+        <w:t>Click on the “Tabs” tab</w:t>
       </w:r>
     </w:p>
     <w:p>
@@ -9026,7 +8152,7 @@
         <w:rPr>
           <w:rStyle w:val="StyleBodyCalibri"/>
         </w:rPr>
-        <w:t>On the “Strategic Map” tab de-select the “Active” column</w:t>
+        <w:t>Click “Strategic Review”</w:t>
       </w:r>
     </w:p>
     <w:p>
@@ -9043,6 +8169,286 @@
         <w:rPr>
           <w:rStyle w:val="StyleBodyCalibri"/>
         </w:rPr>
+        <w:t>Click “Page Filters” tab</w:t>
+      </w:r>
+    </w:p>
+    <w:p>
+      <w:pPr>
+        <w:numPr>
+          <w:ilvl w:val="1"/>
+          <w:numId w:val="11"/>
+        </w:numPr>
+        <w:rPr>
+          <w:rStyle w:val="StyleBodyCalibri"/>
+        </w:rPr>
+      </w:pPr>
+      <w:r>
+        <w:rPr>
+          <w:rStyle w:val="StyleBodyCalibri"/>
+        </w:rPr>
+        <w:lastRenderedPageBreak/>
+        <w:t>Click on the Mapping Icon</w:t>
+      </w:r>
+    </w:p>
+    <w:p>
+      <w:pPr>
+        <w:numPr>
+          <w:ilvl w:val="1"/>
+          <w:numId w:val="11"/>
+        </w:numPr>
+        <w:rPr>
+          <w:rStyle w:val="StyleBodyCalibri"/>
+        </w:rPr>
+      </w:pPr>
+      <w:r>
+        <w:rPr>
+          <w:rStyle w:val="StyleBodyCalibri"/>
+        </w:rPr>
+        <w:t xml:space="preserve">Make sure </w:t>
+      </w:r>
+      <w:r>
+        <w:rPr>
+          <w:rStyle w:val="StyleBodyCalibri"/>
+          <w:b/>
+        </w:rPr>
+        <w:t>Strategic Plan</w:t>
+      </w:r>
+      <w:r>
+        <w:rPr>
+          <w:rStyle w:val="StyleBodyCalibri"/>
+        </w:rPr>
+        <w:t xml:space="preserve"> is mapped to </w:t>
+      </w:r>
+      <w:r>
+        <w:rPr>
+          <w:rStyle w:val="StyleBodyCalibri"/>
+          <w:b/>
+        </w:rPr>
+        <w:t>param_plan_id</w:t>
+      </w:r>
+      <w:r>
+        <w:rPr>
+          <w:rStyle w:val="StyleBodyCalibri"/>
+        </w:rPr>
+        <w:t xml:space="preserve"> for </w:t>
+      </w:r>
+      <w:r>
+        <w:rPr>
+          <w:rStyle w:val="StyleBodyCalibri"/>
+          <w:b/>
+        </w:rPr>
+        <w:t>both portlets</w:t>
+      </w:r>
+      <w:r>
+        <w:rPr>
+          <w:rStyle w:val="StyleBodyCalibri"/>
+        </w:rPr>
+        <w:t xml:space="preserve"> </w:t>
+      </w:r>
+    </w:p>
+    <w:p>
+      <w:pPr>
+        <w:numPr>
+          <w:ilvl w:val="1"/>
+          <w:numId w:val="11"/>
+        </w:numPr>
+        <w:rPr>
+          <w:rStyle w:val="StyleBodyCalibri"/>
+        </w:rPr>
+      </w:pPr>
+      <w:r>
+        <w:rPr>
+          <w:rStyle w:val="StyleBodyCalibri"/>
+        </w:rPr>
+        <w:t xml:space="preserve">Make sure </w:t>
+      </w:r>
+      <w:r>
+        <w:rPr>
+          <w:rStyle w:val="StyleBodyCalibri"/>
+          <w:b/>
+        </w:rPr>
+        <w:t>Item Level</w:t>
+      </w:r>
+      <w:r>
+        <w:rPr>
+          <w:rStyle w:val="StyleBodyCalibri"/>
+        </w:rPr>
+        <w:t xml:space="preserve"> is mapped to </w:t>
+      </w:r>
+      <w:r>
+        <w:rPr>
+          <w:rStyle w:val="StyleBodyCalibri"/>
+          <w:b/>
+        </w:rPr>
+        <w:t xml:space="preserve">param_level </w:t>
+      </w:r>
+      <w:r>
+        <w:rPr>
+          <w:rStyle w:val="StyleBodyCalibri"/>
+        </w:rPr>
+        <w:t xml:space="preserve">for the </w:t>
+      </w:r>
+      <w:r>
+        <w:rPr>
+          <w:rStyle w:val="StyleBodyCalibri"/>
+          <w:b/>
+        </w:rPr>
+        <w:t>Heat Map portlet</w:t>
+      </w:r>
+    </w:p>
+    <w:p>
+      <w:pPr>
+        <w:numPr>
+          <w:ilvl w:val="1"/>
+          <w:numId w:val="11"/>
+        </w:numPr>
+        <w:rPr>
+          <w:rStyle w:val="StyleBodyCalibri"/>
+        </w:rPr>
+      </w:pPr>
+      <w:r>
+        <w:rPr>
+          <w:rStyle w:val="StyleBodyCalibri"/>
+        </w:rPr>
+        <w:t>Click Save and Return</w:t>
+      </w:r>
+    </w:p>
+    <w:p>
+      <w:pPr>
+        <w:numPr>
+          <w:ilvl w:val="1"/>
+          <w:numId w:val="11"/>
+        </w:numPr>
+        <w:rPr>
+          <w:rStyle w:val="StyleBodyCalibri"/>
+        </w:rPr>
+      </w:pPr>
+      <w:r>
+        <w:rPr>
+          <w:rStyle w:val="StyleBodyCalibri"/>
+        </w:rPr>
+        <w:t>Click Save and Return</w:t>
+      </w:r>
+    </w:p>
+    <w:p>
+      <w:pPr>
+        <w:ind w:left="1440"/>
+        <w:rPr>
+          <w:rStyle w:val="StyleBodyCalibri"/>
+        </w:rPr>
+      </w:pPr>
+    </w:p>
+    <w:p>
+      <w:pPr>
+        <w:numPr>
+          <w:ilvl w:val="0"/>
+          <w:numId w:val="11"/>
+        </w:numPr>
+        <w:rPr>
+          <w:rStyle w:val="StyleBodyCalibri"/>
+        </w:rPr>
+      </w:pPr>
+      <w:r>
+        <w:rPr>
+          <w:rStyle w:val="StyleBodyCalibri"/>
+        </w:rPr>
+        <w:t xml:space="preserve">If you are not using </w:t>
+      </w:r>
+      <w:r>
+        <w:rPr>
+          <w:rStyle w:val="StyleBodyCalibri"/>
+        </w:rPr>
+        <w:t>the Hierarchical Views (Strategic Heat Map and Hierarchy portlets)</w:t>
+      </w:r>
+      <w:r>
+        <w:rPr>
+          <w:rStyle w:val="StyleBodyCalibri"/>
+        </w:rPr>
+        <w:t>, perform these additional steps:</w:t>
+      </w:r>
+    </w:p>
+    <w:p>
+      <w:pPr>
+        <w:numPr>
+          <w:ilvl w:val="1"/>
+          <w:numId w:val="11"/>
+        </w:numPr>
+        <w:rPr>
+          <w:rStyle w:val="StyleBodyCalibri"/>
+        </w:rPr>
+      </w:pPr>
+      <w:r>
+        <w:rPr>
+          <w:rStyle w:val="StyleBodyCalibri"/>
+        </w:rPr>
+        <w:t>Go to Portlet Pages</w:t>
+      </w:r>
+    </w:p>
+    <w:p>
+      <w:pPr>
+        <w:numPr>
+          <w:ilvl w:val="1"/>
+          <w:numId w:val="11"/>
+        </w:numPr>
+        <w:rPr>
+          <w:rStyle w:val="StyleBodyCalibri"/>
+        </w:rPr>
+      </w:pPr>
+      <w:r>
+        <w:rPr>
+          <w:rStyle w:val="StyleBodyCalibri"/>
+        </w:rPr>
+        <w:t>Find “Strategic Item Default Layout”</w:t>
+      </w:r>
+    </w:p>
+    <w:p>
+      <w:pPr>
+        <w:numPr>
+          <w:ilvl w:val="1"/>
+          <w:numId w:val="11"/>
+        </w:numPr>
+        <w:rPr>
+          <w:rStyle w:val="StyleBodyCalibri"/>
+        </w:rPr>
+      </w:pPr>
+      <w:r>
+        <w:rPr>
+          <w:rStyle w:val="StyleBodyCalibri"/>
+        </w:rPr>
+        <w:t>Click “Tabs”</w:t>
+      </w:r>
+    </w:p>
+    <w:p>
+      <w:pPr>
+        <w:numPr>
+          <w:ilvl w:val="1"/>
+          <w:numId w:val="11"/>
+        </w:numPr>
+        <w:rPr>
+          <w:rStyle w:val="StyleBodyCalibri"/>
+        </w:rPr>
+      </w:pPr>
+      <w:r>
+        <w:rPr>
+          <w:rStyle w:val="StyleBodyCalibri"/>
+        </w:rPr>
+        <w:t>On the “Strategic Map” tab de-select the “Active” column</w:t>
+      </w:r>
+    </w:p>
+    <w:p>
+      <w:pPr>
+        <w:numPr>
+          <w:ilvl w:val="1"/>
+          <w:numId w:val="11"/>
+        </w:numPr>
+        <w:rPr>
+          <w:rStyle w:val="StyleBodyCalibri"/>
+        </w:rPr>
+      </w:pPr>
+      <w:r>
+        <w:rPr>
+          <w:rStyle w:val="StyleBodyCalibri"/>
+        </w:rPr>
         <w:t>Repeat the same process for the “Hierarchy” tab of the “Strategic Indicator Default Layout” Portlet Page</w:t>
       </w:r>
     </w:p>
@@ -9057,8 +8463,8 @@
         <w:rPr>
           <w:rFonts w:asciiTheme="minorHAnsi" w:hAnsiTheme="minorHAnsi"/>
           <w:noProof/>
-        </w:rPr>
-        <w:lastRenderedPageBreak/>
+          <w:lang w:val="pt-BR" w:eastAsia="pt-BR"/>
+        </w:rPr>
         <mc:AlternateContent>
           <mc:Choice Requires="wps">
             <w:drawing>
@@ -9127,7 +8533,7 @@
           </mc:Choice>
           <mc:Fallback>
             <w:pict>
-              <v:rect w14:anchorId="68F2A119" id="Rectangle 71" o:spid="_x0000_s1026" style="position:absolute;margin-left:444.9pt;margin-top:43.2pt;width:51.7pt;height:64.6pt;z-index:251672576;visibility:visible;mso-wrap-style:square;mso-width-percent:0;mso-height-percent:0;mso-wrap-distance-left:9pt;mso-wrap-distance-top:0;mso-wrap-distance-right:9pt;mso-wrap-distance-bottom:0;mso-position-horizontal:absolute;mso-position-horizontal-relative:text;mso-position-vertical:absolute;mso-position-vertical-relative:text;mso-width-percent:0;mso-height-percent:0;mso-width-relative:page;mso-height-relative:page;v-text-anchor:top" o:gfxdata="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" filled="f" strokecolor="#943634" strokeweight="3pt"/>
+              <v:rect w14:anchorId="73A8871E" id="Rectangle 71" o:spid="_x0000_s1026" style="position:absolute;margin-left:444.9pt;margin-top:43.2pt;width:51.7pt;height:64.6pt;z-index:251672576;visibility:visible;mso-wrap-style:square;mso-width-percent:0;mso-height-percent:0;mso-wrap-distance-left:9pt;mso-wrap-distance-top:0;mso-wrap-distance-right:9pt;mso-wrap-distance-bottom:0;mso-position-horizontal:absolute;mso-position-horizontal-relative:text;mso-position-vertical:absolute;mso-position-vertical-relative:text;mso-width-percent:0;mso-height-percent:0;mso-width-relative:page;mso-height-relative:page;v-text-anchor:top" o:gfxdata="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" filled="f" strokecolor="#943634" strokeweight="3pt"/>
             </w:pict>
           </mc:Fallback>
         </mc:AlternateContent>
@@ -9135,6 +8541,7 @@
       <w:r>
         <w:rPr>
           <w:noProof/>
+          <w:lang w:val="pt-BR" w:eastAsia="pt-BR"/>
         </w:rPr>
         <w:drawing>
           <wp:inline distT="0" distB="0" distL="0" distR="0" wp14:anchorId="4D33D545" wp14:editId="4D33D546">
@@ -9354,14 +8761,14 @@
           <w:rStyle w:val="StyleBodyCalibri"/>
           <w:szCs w:val="22"/>
         </w:rPr>
-        <w:t>ck the file “StratAlignment_</w:t>
+        <w:t>ck the file “StratAlignment</w:t>
       </w:r>
       <w:r>
         <w:rPr>
           <w:rStyle w:val="StyleBodyCalibri"/>
           <w:szCs w:val="22"/>
         </w:rPr>
-        <w:t>v4</w:t>
+        <w:t>_v5u</w:t>
       </w:r>
       <w:r>
         <w:rPr>
@@ -9444,23 +8851,7 @@
           <w:rStyle w:val="StyleBodyCalibri"/>
           <w:szCs w:val="22"/>
         </w:rPr>
-        <w:t>Locate the line where the USERNAME variable is set and replace it with the username you will use (default is the ‘</w:t>
-      </w:r>
-      <w:proofErr w:type="spellStart"/>
-      <w:r>
-        <w:rPr>
-          <w:rStyle w:val="StyleBodyCalibri"/>
-          <w:szCs w:val="22"/>
-        </w:rPr>
-        <w:t>xog</w:t>
-      </w:r>
-      <w:proofErr w:type="spellEnd"/>
-      <w:r>
-        <w:rPr>
-          <w:rStyle w:val="StyleBodyCalibri"/>
-          <w:szCs w:val="22"/>
-        </w:rPr>
-        <w:t>’ user)</w:t>
+        <w:t>Locate the line where the USERNAME variable is set and replace it with the username you will use (default is the ‘xog’ user)</w:t>
       </w:r>
     </w:p>
     <w:p>
@@ -9479,23 +8870,7 @@
           <w:rStyle w:val="StyleBodyCalibri"/>
           <w:szCs w:val="22"/>
         </w:rPr>
-        <w:t>Locate the line where the PASSWORD variable is set and replace it with the password for that user (default is ‘</w:t>
-      </w:r>
-      <w:proofErr w:type="spellStart"/>
-      <w:r>
-        <w:rPr>
-          <w:rStyle w:val="StyleBodyCalibri"/>
-          <w:szCs w:val="22"/>
-        </w:rPr>
-        <w:t>gox</w:t>
-      </w:r>
-      <w:proofErr w:type="spellEnd"/>
-      <w:r>
-        <w:rPr>
-          <w:rStyle w:val="StyleBodyCalibri"/>
-          <w:szCs w:val="22"/>
-        </w:rPr>
-        <w:t>’)</w:t>
+        <w:t>Locate the line where the PASSWORD variable is set and replace it with the password for that user (default is ‘gox’)</w:t>
       </w:r>
     </w:p>
     <w:p>
@@ -9531,6 +8906,7 @@
           <w:rStyle w:val="StyleBodyCalibri"/>
           <w:szCs w:val="22"/>
         </w:rPr>
+        <w:lastRenderedPageBreak/>
         <w:t>Save this file</w:t>
       </w:r>
     </w:p>
@@ -9540,6 +8916,174 @@
           <w:ilvl w:val="0"/>
           <w:numId w:val="10"/>
         </w:numPr>
+        <w:rPr>
+          <w:rStyle w:val="StyleBodyCalibri"/>
+          <w:rFonts w:cs="Arial"/>
+          <w:bCs/>
+          <w:kern w:val="32"/>
+          <w:szCs w:val="22"/>
+        </w:rPr>
+      </w:pPr>
+      <w:r>
+        <w:rPr>
+          <w:rStyle w:val="StyleBodyCalibri"/>
+          <w:szCs w:val="22"/>
+        </w:rPr>
+        <w:t>R</w:t>
+      </w:r>
+      <w:r>
+        <w:rPr>
+          <w:rStyle w:val="StyleBodyCalibri"/>
+          <w:szCs w:val="22"/>
+        </w:rPr>
+        <w:t>un “Strat</w:t>
+      </w:r>
+      <w:r>
+        <w:rPr>
+          <w:rStyle w:val="StyleBodyCalibri"/>
+          <w:szCs w:val="22"/>
+        </w:rPr>
+        <w:t>Planning</w:t>
+      </w:r>
+      <w:r>
+        <w:rPr>
+          <w:rStyle w:val="StyleBodyCalibri"/>
+          <w:szCs w:val="22"/>
+        </w:rPr>
+        <w:t>_</w:t>
+      </w:r>
+      <w:r>
+        <w:rPr>
+          <w:rStyle w:val="StyleBodyCalibri"/>
+          <w:szCs w:val="22"/>
+        </w:rPr>
+        <w:t>v</w:t>
+      </w:r>
+      <w:r>
+        <w:rPr>
+          <w:rStyle w:val="StyleBodyCalibri"/>
+          <w:szCs w:val="22"/>
+        </w:rPr>
+        <w:t>5u</w:t>
+      </w:r>
+      <w:r>
+        <w:rPr>
+          <w:rStyle w:val="StyleBodyCalibri"/>
+          <w:szCs w:val="22"/>
+        </w:rPr>
+        <w:t>Install_Demo.bat”</w:t>
+      </w:r>
+    </w:p>
+    <w:p>
+      <w:pPr>
+        <w:numPr>
+          <w:ilvl w:val="0"/>
+          <w:numId w:val="10"/>
+        </w:numPr>
+        <w:rPr>
+          <w:rStyle w:val="StyleBodyCalibri"/>
+        </w:rPr>
+      </w:pPr>
+      <w:r>
+        <w:rPr>
+          <w:rStyle w:val="StyleBodyCalibri"/>
+        </w:rPr>
+        <w:t>Navigate to C:\Temp\</w:t>
+      </w:r>
+      <w:r>
+        <w:rPr>
+          <w:rStyle w:val="StyleBodyCalibri"/>
+        </w:rPr>
+        <w:t>StratPlanning_v5u\</w:t>
+      </w:r>
+      <w:r>
+        <w:rPr>
+          <w:rStyle w:val="StyleBodyCalibri"/>
+        </w:rPr>
+        <w:t>output</w:t>
+      </w:r>
+    </w:p>
+    <w:p>
+      <w:pPr>
+        <w:numPr>
+          <w:ilvl w:val="0"/>
+          <w:numId w:val="10"/>
+        </w:numPr>
+        <w:rPr>
+          <w:rStyle w:val="StyleBodyCalibri"/>
+        </w:rPr>
+      </w:pPr>
+      <w:r>
+        <w:rPr>
+          <w:rStyle w:val="StyleBodyCalibri"/>
+        </w:rPr>
+        <w:t xml:space="preserve">Check all the output files for errors. </w:t>
+      </w:r>
+    </w:p>
+    <w:p>
+      <w:pPr>
+        <w:numPr>
+          <w:ilvl w:val="0"/>
+          <w:numId w:val="10"/>
+        </w:numPr>
+        <w:rPr>
+          <w:rStyle w:val="StyleBodyCalibri"/>
+        </w:rPr>
+      </w:pPr>
+      <w:r>
+        <w:rPr>
+          <w:rStyle w:val="StyleBodyCalibri"/>
+        </w:rPr>
+        <w:t>You shouldn’t see any errors. If you do, try to verify the reason and correct it. It’s ok to run it again after you correct something. If you don’t find the problem, drop me a note and I’ll try to help you out.</w:t>
+      </w:r>
+    </w:p>
+    <w:p>
+      <w:pPr>
+        <w:ind w:left="360"/>
+        <w:rPr>
+          <w:rStyle w:val="StyleBodyCalibri"/>
+          <w:szCs w:val="22"/>
+        </w:rPr>
+      </w:pPr>
+    </w:p>
+    <w:p>
+      <w:pPr>
+        <w:ind w:left="360"/>
+        <w:rPr>
+          <w:rStyle w:val="StyleBodyCalibri"/>
+          <w:color w:val="FF0000"/>
+          <w:szCs w:val="22"/>
+        </w:rPr>
+      </w:pPr>
+      <w:r>
+        <w:rPr>
+          <w:rStyle w:val="StyleBodyCalibri"/>
+          <w:color w:val="FF0000"/>
+          <w:szCs w:val="22"/>
+        </w:rPr>
+        <w:t xml:space="preserve">Note: you may (or may not) find </w:t>
+      </w:r>
+      <w:r>
+        <w:rPr>
+          <w:rStyle w:val="StyleBodyCalibri"/>
+          <w:color w:val="FF0000"/>
+          <w:szCs w:val="22"/>
+        </w:rPr>
+        <w:t>a series of warnings like these, not to worry about them:</w:t>
+      </w:r>
+    </w:p>
+    <w:p>
+      <w:pPr>
+        <w:ind w:left="360"/>
+        <w:rPr>
+          <w:rStyle w:val="StyleBodyCalibri"/>
+          <w:szCs w:val="22"/>
+        </w:rPr>
+      </w:pPr>
+    </w:p>
+    <w:p>
+      <w:pPr>
+        <w:ind w:left="360"/>
         <w:rPr>
           <w:rFonts w:asciiTheme="minorHAnsi" w:hAnsiTheme="minorHAnsi" w:cs="Arial"/>
           <w:bCs/>
@@ -9550,52 +9094,141 @@
       </w:pPr>
       <w:r>
         <w:rPr>
-          <w:rStyle w:val="StyleBodyCalibri"/>
+          <w:rFonts w:asciiTheme="minorHAnsi" w:hAnsiTheme="minorHAnsi" w:cs="Arial"/>
+          <w:bCs/>
+          <w:kern w:val="32"/>
+          <w:sz w:val="22"/>
           <w:szCs w:val="22"/>
         </w:rPr>
-        <w:t>R</w:t>
-      </w:r>
-      <w:r>
-        <w:rPr>
-          <w:rStyle w:val="StyleBodyCalibri"/>
+        <w:t xml:space="preserve">        &lt;Severity&gt;WARNING&lt;/Severity&gt;</w:t>
+      </w:r>
+    </w:p>
+    <w:p>
+      <w:pPr>
+        <w:ind w:left="360"/>
+        <w:rPr>
+          <w:rFonts w:asciiTheme="minorHAnsi" w:hAnsiTheme="minorHAnsi" w:cs="Arial"/>
+          <w:bCs/>
+          <w:kern w:val="32"/>
+          <w:sz w:val="22"/>
           <w:szCs w:val="22"/>
         </w:rPr>
-        <w:t>un “Strat</w:t>
-      </w:r>
-      <w:r>
-        <w:rPr>
-          <w:rStyle w:val="StyleBodyCalibri"/>
+      </w:pPr>
+      <w:r>
+        <w:rPr>
+          <w:rFonts w:asciiTheme="minorHAnsi" w:hAnsiTheme="minorHAnsi" w:cs="Arial"/>
+          <w:bCs/>
+          <w:kern w:val="32"/>
+          <w:sz w:val="22"/>
           <w:szCs w:val="22"/>
         </w:rPr>
-        <w:t>Planning</w:t>
-      </w:r>
-      <w:r>
-        <w:rPr>
-          <w:rStyle w:val="StyleBodyCalibri"/>
+        <w:t xml:space="preserve">        &lt;Description&gt;com.niku.union.odf.exception.ODFValidationException: ODF-0015: Value must be unique.&lt;/Description&gt;</w:t>
+      </w:r>
+    </w:p>
+    <w:p>
+      <w:pPr>
+        <w:ind w:left="360"/>
+        <w:rPr>
+          <w:rFonts w:asciiTheme="minorHAnsi" w:hAnsiTheme="minorHAnsi" w:cs="Arial"/>
+          <w:bCs/>
+          <w:kern w:val="32"/>
+          <w:sz w:val="22"/>
           <w:szCs w:val="22"/>
         </w:rPr>
-        <w:t>_</w:t>
-      </w:r>
-      <w:r>
-        <w:rPr>
-          <w:rStyle w:val="StyleBodyCalibri"/>
+      </w:pPr>
+    </w:p>
+    <w:p>
+      <w:pPr>
+        <w:ind w:left="360"/>
+        <w:rPr>
+          <w:rFonts w:asciiTheme="minorHAnsi" w:hAnsiTheme="minorHAnsi" w:cs="Arial"/>
+          <w:b/>
+          <w:bCs/>
+          <w:color w:val="FF0000"/>
+          <w:kern w:val="32"/>
+          <w:sz w:val="22"/>
           <w:szCs w:val="22"/>
         </w:rPr>
-        <w:t>v</w:t>
-      </w:r>
-      <w:r>
-        <w:rPr>
-          <w:rStyle w:val="StyleBodyCalibri"/>
+      </w:pPr>
+      <w:r>
+        <w:rPr>
+          <w:rFonts w:asciiTheme="minorHAnsi" w:hAnsiTheme="minorHAnsi" w:cs="Arial"/>
+          <w:bCs/>
+          <w:color w:val="FF0000"/>
+          <w:kern w:val="32"/>
+          <w:sz w:val="22"/>
           <w:szCs w:val="22"/>
         </w:rPr>
-        <w:t>5u</w:t>
-      </w:r>
-      <w:r>
-        <w:rPr>
-          <w:rStyle w:val="StyleBodyCalibri"/>
+        <w:t xml:space="preserve">Note: sometimes we are getting </w:t>
+      </w:r>
+      <w:r>
+        <w:rPr>
+          <w:rFonts w:asciiTheme="minorHAnsi" w:hAnsiTheme="minorHAnsi" w:cs="Arial"/>
+          <w:bCs/>
+          <w:color w:val="FF0000"/>
+          <w:kern w:val="32"/>
+          <w:sz w:val="22"/>
           <w:szCs w:val="22"/>
         </w:rPr>
-        <w:t>Install_Demo.bat”</w:t>
+        <w:t>java.lang.NullPointerException</w:t>
+      </w:r>
+      <w:r>
+        <w:rPr>
+          <w:rFonts w:asciiTheme="minorHAnsi" w:hAnsiTheme="minorHAnsi" w:cs="Arial"/>
+          <w:bCs/>
+          <w:color w:val="FF0000"/>
+          <w:kern w:val="32"/>
+          <w:sz w:val="22"/>
+          <w:szCs w:val="22"/>
+        </w:rPr>
+        <w:t xml:space="preserve"> </w:t>
+      </w:r>
+      <w:r>
+        <w:rPr>
+          <w:rFonts w:asciiTheme="minorHAnsi" w:hAnsiTheme="minorHAnsi" w:cs="Arial"/>
+          <w:bCs/>
+          <w:color w:val="FF0000"/>
+          <w:kern w:val="32"/>
+          <w:sz w:val="22"/>
+          <w:szCs w:val="22"/>
+        </w:rPr>
+        <w:t xml:space="preserve">- in file </w:t>
+      </w:r>
+      <w:r>
+        <w:rPr>
+          <w:rFonts w:asciiTheme="minorHAnsi" w:hAnsiTheme="minorHAnsi" w:cs="Arial"/>
+          <w:b/>
+          <w:bCs/>
+          <w:color w:val="FF0000"/>
+          <w:kern w:val="32"/>
+          <w:sz w:val="22"/>
+          <w:szCs w:val="22"/>
+        </w:rPr>
+        <w:t>400-DemoData_customObjectInstance_040_1_1.xml</w:t>
+      </w:r>
+    </w:p>
+    <w:p>
+      <w:pPr>
+        <w:ind w:left="360"/>
+        <w:rPr>
+          <w:rFonts w:asciiTheme="minorHAnsi" w:hAnsiTheme="minorHAnsi" w:cs="Arial"/>
+          <w:bCs/>
+          <w:color w:val="FF0000"/>
+          <w:kern w:val="32"/>
+          <w:sz w:val="22"/>
+          <w:szCs w:val="22"/>
+        </w:rPr>
+      </w:pPr>
+      <w:r>
+        <w:rPr>
+          <w:rFonts w:asciiTheme="minorHAnsi" w:hAnsiTheme="minorHAnsi" w:cs="Arial"/>
+          <w:bCs/>
+          <w:color w:val="FF0000"/>
+          <w:kern w:val="32"/>
+          <w:sz w:val="22"/>
+          <w:szCs w:val="22"/>
+        </w:rPr>
+        <w:t>As a consequence all demo data files from 070 -&gt; 161 will break. No problem, just run 040 and 070-161 them again.</w:t>
       </w:r>
     </w:p>
     <w:p>
@@ -9652,8 +9285,8 @@
       <w:r>
         <w:rPr>
           <w:noProof/>
-        </w:rPr>
-        <w:lastRenderedPageBreak/>
+          <w:lang w:val="pt-BR" w:eastAsia="pt-BR"/>
+        </w:rPr>
         <w:drawing>
           <wp:inline distT="0" distB="0" distL="0" distR="0" wp14:anchorId="4D33D547" wp14:editId="4D33D548">
             <wp:extent cx="6878271" cy="1501065"/>
@@ -9791,252 +9424,20 @@
         <w:pStyle w:val="ListParagraph"/>
         <w:spacing w:after="200" w:line="276" w:lineRule="auto"/>
         <w:rPr>
-          <w:rFonts w:asciiTheme="minorHAnsi" w:hAnsiTheme="minorHAnsi"/>
+          <w:noProof/>
         </w:rPr>
       </w:pPr>
       <w:r>
         <w:rPr>
           <w:rFonts w:asciiTheme="minorHAnsi" w:hAnsiTheme="minorHAnsi"/>
           <w:noProof/>
-        </w:rPr>
+          <w:lang w:val="pt-BR" w:eastAsia="pt-BR"/>
+        </w:rPr>
+        <w:lastRenderedPageBreak/>
         <mc:AlternateContent>
           <mc:Choice Requires="wps">
             <w:drawing>
-              <wp:anchor distT="0" distB="0" distL="114300" distR="114300" simplePos="0" relativeHeight="251644928" behindDoc="0" locked="0" layoutInCell="1" allowOverlap="1" wp14:anchorId="4D33D54D" wp14:editId="46A46B67">
-                <wp:simplePos x="0" y="0"/>
-                <wp:positionH relativeFrom="column">
-                  <wp:posOffset>603885</wp:posOffset>
-                </wp:positionH>
-                <wp:positionV relativeFrom="paragraph">
-                  <wp:posOffset>3111500</wp:posOffset>
-                </wp:positionV>
-                <wp:extent cx="1962150" cy="610235"/>
-                <wp:effectExtent l="22225" t="22225" r="25400" b="24765"/>
-                <wp:wrapNone/>
-                <wp:docPr id="9" name="Rectangle 71"/>
-                <wp:cNvGraphicFramePr>
-                  <a:graphicFrameLocks xmlns:a="http://schemas.openxmlformats.org/drawingml/2006/main"/>
-                </wp:cNvGraphicFramePr>
-                <a:graphic xmlns:a="http://schemas.openxmlformats.org/drawingml/2006/main">
-                  <a:graphicData uri="http://schemas.microsoft.com/office/word/2010/wordprocessingShape">
-                    <wps:wsp>
-                      <wps:cNvSpPr>
-                        <a:spLocks noChangeArrowheads="1"/>
-                      </wps:cNvSpPr>
-                      <wps:spPr bwMode="auto">
-                        <a:xfrm>
-                          <a:off x="0" y="0"/>
-                          <a:ext cx="1962150" cy="610235"/>
-                        </a:xfrm>
-                        <a:prstGeom prst="rect">
-                          <a:avLst/>
-                        </a:prstGeom>
-                        <a:noFill/>
-                        <a:ln w="38100">
-                          <a:solidFill>
-                            <a:srgbClr val="943634"/>
-                          </a:solidFill>
-                          <a:miter lim="800000"/>
-                          <a:headEnd/>
-                          <a:tailEnd/>
-                        </a:ln>
-                        <a:extLst>
-                          <a:ext uri="{909E8E84-426E-40DD-AFC4-6F175D3DCCD1}">
-                            <a14:hiddenFill xmlns:a14="http://schemas.microsoft.com/office/drawing/2010/main">
-                              <a:solidFill>
-                                <a:srgbClr val="FFFFFF"/>
-                              </a:solidFill>
-                            </a14:hiddenFill>
-                          </a:ext>
-                        </a:extLst>
-                      </wps:spPr>
-                      <wps:bodyPr rot="0" vert="horz" wrap="square" lIns="91440" tIns="45720" rIns="91440" bIns="45720" anchor="t" anchorCtr="0" upright="1">
-                        <a:noAutofit/>
-                      </wps:bodyPr>
-                    </wps:wsp>
-                  </a:graphicData>
-                </a:graphic>
-                <wp14:sizeRelH relativeFrom="page">
-                  <wp14:pctWidth>0</wp14:pctWidth>
-                </wp14:sizeRelH>
-                <wp14:sizeRelV relativeFrom="page">
-                  <wp14:pctHeight>0</wp14:pctHeight>
-                </wp14:sizeRelV>
-              </wp:anchor>
-            </w:drawing>
-          </mc:Choice>
-          <mc:Fallback>
-            <w:pict>
-              <v:rect w14:anchorId="020B77B4" id="Rectangle 71" o:spid="_x0000_s1026" style="position:absolute;margin-left:47.55pt;margin-top:245pt;width:154.5pt;height:48.05pt;z-index:251644928;visibility:visible;mso-wrap-style:square;mso-width-percent:0;mso-height-percent:0;mso-wrap-distance-left:9pt;mso-wrap-distance-top:0;mso-wrap-distance-right:9pt;mso-wrap-distance-bottom:0;mso-position-horizontal:absolute;mso-position-horizontal-relative:text;mso-position-vertical:absolute;mso-position-vertical-relative:text;mso-width-percent:0;mso-height-percent:0;mso-width-relative:page;mso-height-relative:page;v-text-anchor:top" o:gfxdata="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" filled="f" strokecolor="#943634" strokeweight="3pt"/>
-            </w:pict>
-          </mc:Fallback>
-        </mc:AlternateContent>
-      </w:r>
-      <w:r>
-        <w:rPr>
-          <w:rFonts w:asciiTheme="minorHAnsi" w:hAnsiTheme="minorHAnsi"/>
-          <w:noProof/>
-        </w:rPr>
-        <mc:AlternateContent>
-          <mc:Choice Requires="wps">
-            <w:drawing>
-              <wp:anchor distT="0" distB="0" distL="114300" distR="114300" simplePos="0" relativeHeight="251657216" behindDoc="0" locked="0" layoutInCell="1" allowOverlap="1" wp14:anchorId="4D33D549" wp14:editId="610F23BC">
-                <wp:simplePos x="0" y="0"/>
-                <wp:positionH relativeFrom="column">
-                  <wp:posOffset>4283710</wp:posOffset>
-                </wp:positionH>
-                <wp:positionV relativeFrom="paragraph">
-                  <wp:posOffset>3121025</wp:posOffset>
-                </wp:positionV>
-                <wp:extent cx="984739" cy="610235"/>
-                <wp:effectExtent l="19050" t="19050" r="25400" b="18415"/>
-                <wp:wrapNone/>
-                <wp:docPr id="12" name="Rectangle 71"/>
-                <wp:cNvGraphicFramePr>
-                  <a:graphicFrameLocks xmlns:a="http://schemas.openxmlformats.org/drawingml/2006/main"/>
-                </wp:cNvGraphicFramePr>
-                <a:graphic xmlns:a="http://schemas.openxmlformats.org/drawingml/2006/main">
-                  <a:graphicData uri="http://schemas.microsoft.com/office/word/2010/wordprocessingShape">
-                    <wps:wsp>
-                      <wps:cNvSpPr>
-                        <a:spLocks noChangeArrowheads="1"/>
-                      </wps:cNvSpPr>
-                      <wps:spPr bwMode="auto">
-                        <a:xfrm>
-                          <a:off x="0" y="0"/>
-                          <a:ext cx="984739" cy="610235"/>
-                        </a:xfrm>
-                        <a:prstGeom prst="rect">
-                          <a:avLst/>
-                        </a:prstGeom>
-                        <a:noFill/>
-                        <a:ln w="38100">
-                          <a:solidFill>
-                            <a:srgbClr val="943634"/>
-                          </a:solidFill>
-                          <a:miter lim="800000"/>
-                          <a:headEnd/>
-                          <a:tailEnd/>
-                        </a:ln>
-                        <a:extLst>
-                          <a:ext uri="{909E8E84-426E-40DD-AFC4-6F175D3DCCD1}">
-                            <a14:hiddenFill xmlns:a14="http://schemas.microsoft.com/office/drawing/2010/main">
-                              <a:solidFill>
-                                <a:srgbClr val="FFFFFF"/>
-                              </a:solidFill>
-                            </a14:hiddenFill>
-                          </a:ext>
-                        </a:extLst>
-                      </wps:spPr>
-                      <wps:bodyPr rot="0" vert="horz" wrap="square" lIns="91440" tIns="45720" rIns="91440" bIns="45720" anchor="t" anchorCtr="0" upright="1">
-                        <a:noAutofit/>
-                      </wps:bodyPr>
-                    </wps:wsp>
-                  </a:graphicData>
-                </a:graphic>
-                <wp14:sizeRelH relativeFrom="page">
-                  <wp14:pctWidth>0</wp14:pctWidth>
-                </wp14:sizeRelH>
-                <wp14:sizeRelV relativeFrom="page">
-                  <wp14:pctHeight>0</wp14:pctHeight>
-                </wp14:sizeRelV>
-              </wp:anchor>
-            </w:drawing>
-          </mc:Choice>
-          <mc:Fallback>
-            <w:pict>
-              <v:rect w14:anchorId="41D79A49" id="Rectangle 71" o:spid="_x0000_s1026" style="position:absolute;margin-left:337.3pt;margin-top:245.75pt;width:77.55pt;height:48.05pt;z-index:251657216;visibility:visible;mso-wrap-style:square;mso-width-percent:0;mso-height-percent:0;mso-wrap-distance-left:9pt;mso-wrap-distance-top:0;mso-wrap-distance-right:9pt;mso-wrap-distance-bottom:0;mso-position-horizontal:absolute;mso-position-horizontal-relative:text;mso-position-vertical:absolute;mso-position-vertical-relative:text;mso-width-percent:0;mso-height-percent:0;mso-width-relative:page;mso-height-relative:page;v-text-anchor:top" o:gfxdata="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" filled="f" strokecolor="#943634" strokeweight="3pt"/>
-            </w:pict>
-          </mc:Fallback>
-        </mc:AlternateContent>
-      </w:r>
-      <w:r>
-        <w:rPr>
-          <w:rFonts w:asciiTheme="minorHAnsi" w:hAnsiTheme="minorHAnsi"/>
-          <w:noProof/>
-        </w:rPr>
-        <mc:AlternateContent>
-          <mc:Choice Requires="wps">
-            <w:drawing>
-              <wp:anchor distT="0" distB="0" distL="114300" distR="114300" simplePos="0" relativeHeight="251667456" behindDoc="0" locked="0" layoutInCell="1" allowOverlap="1" wp14:anchorId="4D33D54B" wp14:editId="2422EA24">
-                <wp:simplePos x="0" y="0"/>
-                <wp:positionH relativeFrom="column">
-                  <wp:posOffset>596265</wp:posOffset>
-                </wp:positionH>
-                <wp:positionV relativeFrom="paragraph">
-                  <wp:posOffset>3862070</wp:posOffset>
-                </wp:positionV>
-                <wp:extent cx="422031" cy="223373"/>
-                <wp:effectExtent l="19050" t="19050" r="16510" b="24765"/>
-                <wp:wrapNone/>
-                <wp:docPr id="14" name="Rectangle 71"/>
-                <wp:cNvGraphicFramePr>
-                  <a:graphicFrameLocks xmlns:a="http://schemas.openxmlformats.org/drawingml/2006/main"/>
-                </wp:cNvGraphicFramePr>
-                <a:graphic xmlns:a="http://schemas.openxmlformats.org/drawingml/2006/main">
-                  <a:graphicData uri="http://schemas.microsoft.com/office/word/2010/wordprocessingShape">
-                    <wps:wsp>
-                      <wps:cNvSpPr>
-                        <a:spLocks noChangeArrowheads="1"/>
-                      </wps:cNvSpPr>
-                      <wps:spPr bwMode="auto">
-                        <a:xfrm>
-                          <a:off x="0" y="0"/>
-                          <a:ext cx="422031" cy="223373"/>
-                        </a:xfrm>
-                        <a:prstGeom prst="rect">
-                          <a:avLst/>
-                        </a:prstGeom>
-                        <a:noFill/>
-                        <a:ln w="38100">
-                          <a:solidFill>
-                            <a:srgbClr val="943634"/>
-                          </a:solidFill>
-                          <a:miter lim="800000"/>
-                          <a:headEnd/>
-                          <a:tailEnd/>
-                        </a:ln>
-                        <a:extLst>
-                          <a:ext uri="{909E8E84-426E-40DD-AFC4-6F175D3DCCD1}">
-                            <a14:hiddenFill xmlns:a14="http://schemas.microsoft.com/office/drawing/2010/main">
-                              <a:solidFill>
-                                <a:srgbClr val="FFFFFF"/>
-                              </a:solidFill>
-                            </a14:hiddenFill>
-                          </a:ext>
-                        </a:extLst>
-                      </wps:spPr>
-                      <wps:bodyPr rot="0" vert="horz" wrap="square" lIns="91440" tIns="45720" rIns="91440" bIns="45720" anchor="t" anchorCtr="0" upright="1">
-                        <a:noAutofit/>
-                      </wps:bodyPr>
-                    </wps:wsp>
-                  </a:graphicData>
-                </a:graphic>
-                <wp14:sizeRelH relativeFrom="page">
-                  <wp14:pctWidth>0</wp14:pctWidth>
-                </wp14:sizeRelH>
-                <wp14:sizeRelV relativeFrom="page">
-                  <wp14:pctHeight>0</wp14:pctHeight>
-                </wp14:sizeRelV>
-              </wp:anchor>
-            </w:drawing>
-          </mc:Choice>
-          <mc:Fallback>
-            <w:pict>
-              <v:rect w14:anchorId="0977A54E" id="Rectangle 71" o:spid="_x0000_s1026" style="position:absolute;margin-left:46.95pt;margin-top:304.1pt;width:33.25pt;height:17.6pt;z-index:251667456;visibility:visible;mso-wrap-style:square;mso-width-percent:0;mso-height-percent:0;mso-wrap-distance-left:9pt;mso-wrap-distance-top:0;mso-wrap-distance-right:9pt;mso-wrap-distance-bottom:0;mso-position-horizontal:absolute;mso-position-horizontal-relative:text;mso-position-vertical:absolute;mso-position-vertical-relative:text;mso-width-percent:0;mso-height-percent:0;mso-width-relative:page;mso-height-relative:page;v-text-anchor:top" o:gfxdata="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" filled="f" strokecolor="#943634" strokeweight="3pt"/>
-            </w:pict>
-          </mc:Fallback>
-        </mc:AlternateContent>
-      </w:r>
-      <w:r>
-        <w:rPr>
-          <w:rFonts w:asciiTheme="minorHAnsi" w:hAnsiTheme="minorHAnsi"/>
-          <w:noProof/>
-        </w:rPr>
-        <mc:AlternateContent>
-          <mc:Choice Requires="wps">
-            <w:drawing>
-              <wp:anchor distT="0" distB="0" distL="114300" distR="114300" simplePos="0" relativeHeight="251679744" behindDoc="0" locked="0" layoutInCell="1" allowOverlap="1" wp14:anchorId="4E186DBE" wp14:editId="739D7C28">
+              <wp:anchor distT="0" distB="0" distL="114300" distR="114300" simplePos="0" relativeHeight="251742720" behindDoc="0" locked="0" layoutInCell="1" allowOverlap="1" wp14:anchorId="4E186DBE" wp14:editId="6939577C">
                 <wp:simplePos x="0" y="0"/>
                 <wp:positionH relativeFrom="column">
                   <wp:posOffset>571500</wp:posOffset>
@@ -10101,7 +9502,7 @@
           </mc:Choice>
           <mc:Fallback>
             <w:pict>
-              <v:rect w14:anchorId="26AE0C3F" id="Rectangle 71" o:spid="_x0000_s1026" style="position:absolute;margin-left:45pt;margin-top:67.55pt;width:16.5pt;height:53.25pt;z-index:251679744;visibility:visible;mso-wrap-style:square;mso-width-percent:0;mso-height-percent:0;mso-wrap-distance-left:9pt;mso-wrap-distance-top:0;mso-wrap-distance-right:9pt;mso-wrap-distance-bottom:0;mso-position-horizontal:absolute;mso-position-horizontal-relative:text;mso-position-vertical:absolute;mso-position-vertical-relative:text;mso-width-percent:0;mso-height-percent:0;mso-width-relative:page;mso-height-relative:page;v-text-anchor:top" o:gfxdata="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" filled="f" strokecolor="#943634" strokeweight="3pt"/>
+              <v:rect w14:anchorId="6A40E7CF" id="Rectangle 71" o:spid="_x0000_s1026" style="position:absolute;margin-left:45pt;margin-top:67.55pt;width:16.5pt;height:53.25pt;z-index:251742720;visibility:visible;mso-wrap-style:square;mso-width-percent:0;mso-height-percent:0;mso-wrap-distance-left:9pt;mso-wrap-distance-top:0;mso-wrap-distance-right:9pt;mso-wrap-distance-bottom:0;mso-position-horizontal:absolute;mso-position-horizontal-relative:text;mso-position-vertical:absolute;mso-position-vertical-relative:text;mso-width-percent:0;mso-height-percent:0;mso-width-relative:page;mso-height-relative:page;v-text-anchor:top" o:gfxdata="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" filled="f" strokecolor="#943634" strokeweight="3pt"/>
             </w:pict>
           </mc:Fallback>
         </mc:AlternateContent>
@@ -10110,11 +9511,12 @@
         <w:rPr>
           <w:rFonts w:asciiTheme="minorHAnsi" w:hAnsiTheme="minorHAnsi"/>
           <w:noProof/>
+          <w:lang w:val="pt-BR" w:eastAsia="pt-BR"/>
         </w:rPr>
         <mc:AlternateContent>
           <mc:Choice Requires="wps">
             <w:drawing>
-              <wp:anchor distT="0" distB="0" distL="114300" distR="114300" simplePos="0" relativeHeight="251676672" behindDoc="0" locked="0" layoutInCell="1" allowOverlap="1" wp14:anchorId="6B342C52" wp14:editId="324D712B">
+              <wp:anchor distT="0" distB="0" distL="114300" distR="114300" simplePos="0" relativeHeight="251741696" behindDoc="0" locked="0" layoutInCell="1" allowOverlap="1" wp14:anchorId="6B342C52" wp14:editId="57DE1952">
                 <wp:simplePos x="0" y="0"/>
                 <wp:positionH relativeFrom="column">
                   <wp:posOffset>7972425</wp:posOffset>
@@ -10179,7 +9581,7 @@
           </mc:Choice>
           <mc:Fallback>
             <w:pict>
-              <v:rect w14:anchorId="1D7D8823" id="Rectangle 71" o:spid="_x0000_s1026" style="position:absolute;margin-left:627.75pt;margin-top:36.05pt;width:77.55pt;height:48.05pt;z-index:251676672;visibility:visible;mso-wrap-style:square;mso-width-percent:0;mso-height-percent:0;mso-wrap-distance-left:9pt;mso-wrap-distance-top:0;mso-wrap-distance-right:9pt;mso-wrap-distance-bottom:0;mso-position-horizontal:absolute;mso-position-horizontal-relative:text;mso-position-vertical:absolute;mso-position-vertical-relative:text;mso-width-percent:0;mso-height-percent:0;mso-width-relative:page;mso-height-relative:page;v-text-anchor:top" o:gfxdata="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" filled="f" strokecolor="#943634" strokeweight="3pt"/>
+              <v:rect w14:anchorId="6CA39A64" id="Rectangle 71" o:spid="_x0000_s1026" style="position:absolute;margin-left:627.75pt;margin-top:36.05pt;width:77.55pt;height:48.05pt;z-index:251741696;visibility:visible;mso-wrap-style:square;mso-width-percent:0;mso-height-percent:0;mso-wrap-distance-left:9pt;mso-wrap-distance-top:0;mso-wrap-distance-right:9pt;mso-wrap-distance-bottom:0;mso-position-horizontal:absolute;mso-position-horizontal-relative:text;mso-position-vertical:absolute;mso-position-vertical-relative:text;mso-width-percent:0;mso-height-percent:0;mso-width-relative:page;mso-height-relative:page;v-text-anchor:top" o:gfxdata="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" filled="f" strokecolor="#943634" strokeweight="3pt"/>
             </w:pict>
           </mc:Fallback>
         </mc:AlternateContent>
@@ -10187,9 +9589,10 @@
       <w:r>
         <w:rPr>
           <w:noProof/>
+          <w:lang w:val="pt-BR" w:eastAsia="pt-BR"/>
         </w:rPr>
         <w:drawing>
-          <wp:inline distT="0" distB="0" distL="0" distR="0" wp14:anchorId="4F56F3A6" wp14:editId="6542DC70">
+          <wp:inline distT="0" distB="0" distL="0" distR="0" wp14:anchorId="4F56F3A6" wp14:editId="7E7E407E">
             <wp:extent cx="8595360" cy="1905635"/>
             <wp:effectExtent l="0" t="0" r="0" b="0"/>
             <wp:docPr id="5" name="Picture 5"/>
@@ -10224,15 +9627,255 @@
           </wp:inline>
         </w:drawing>
       </w:r>
-      <w:r>
-        <w:rPr>
+    </w:p>
+    <w:p>
+      <w:pPr>
+        <w:pStyle w:val="ListParagraph"/>
+        <w:spacing w:after="200" w:line="276" w:lineRule="auto"/>
+        <w:rPr>
+          <w:rFonts w:asciiTheme="minorHAnsi" w:hAnsiTheme="minorHAnsi"/>
+        </w:rPr>
+      </w:pPr>
+      <w:r>
+        <w:rPr>
+          <w:rFonts w:asciiTheme="minorHAnsi" w:hAnsiTheme="minorHAnsi"/>
           <w:noProof/>
-        </w:rPr>
-        <w:br/>
-      </w:r>
-      <w:r>
-        <w:rPr>
+          <w:lang w:val="pt-BR" w:eastAsia="pt-BR"/>
+        </w:rPr>
+        <mc:AlternateContent>
+          <mc:Choice Requires="wps">
+            <w:drawing>
+              <wp:anchor distT="0" distB="0" distL="114300" distR="114300" simplePos="0" relativeHeight="251740672" behindDoc="0" locked="0" layoutInCell="1" allowOverlap="1" wp14:anchorId="4D33D54B" wp14:editId="3BAE7B50">
+                <wp:simplePos x="0" y="0"/>
+                <wp:positionH relativeFrom="column">
+                  <wp:posOffset>577215</wp:posOffset>
+                </wp:positionH>
+                <wp:positionV relativeFrom="paragraph">
+                  <wp:posOffset>1768475</wp:posOffset>
+                </wp:positionV>
+                <wp:extent cx="421640" cy="222885"/>
+                <wp:effectExtent l="19050" t="19050" r="16510" b="24765"/>
+                <wp:wrapNone/>
+                <wp:docPr id="14" name="Rectangle 71"/>
+                <wp:cNvGraphicFramePr>
+                  <a:graphicFrameLocks xmlns:a="http://schemas.openxmlformats.org/drawingml/2006/main"/>
+                </wp:cNvGraphicFramePr>
+                <a:graphic xmlns:a="http://schemas.openxmlformats.org/drawingml/2006/main">
+                  <a:graphicData uri="http://schemas.microsoft.com/office/word/2010/wordprocessingShape">
+                    <wps:wsp>
+                      <wps:cNvSpPr>
+                        <a:spLocks noChangeArrowheads="1"/>
+                      </wps:cNvSpPr>
+                      <wps:spPr bwMode="auto">
+                        <a:xfrm>
+                          <a:off x="0" y="0"/>
+                          <a:ext cx="421640" cy="222885"/>
+                        </a:xfrm>
+                        <a:prstGeom prst="rect">
+                          <a:avLst/>
+                        </a:prstGeom>
+                        <a:noFill/>
+                        <a:ln w="38100">
+                          <a:solidFill>
+                            <a:srgbClr val="943634"/>
+                          </a:solidFill>
+                          <a:miter lim="800000"/>
+                          <a:headEnd/>
+                          <a:tailEnd/>
+                        </a:ln>
+                        <a:extLst>
+                          <a:ext uri="{909E8E84-426E-40DD-AFC4-6F175D3DCCD1}">
+                            <a14:hiddenFill xmlns:a14="http://schemas.microsoft.com/office/drawing/2010/main">
+                              <a:solidFill>
+                                <a:srgbClr val="FFFFFF"/>
+                              </a:solidFill>
+                            </a14:hiddenFill>
+                          </a:ext>
+                        </a:extLst>
+                      </wps:spPr>
+                      <wps:bodyPr rot="0" vert="horz" wrap="square" lIns="91440" tIns="45720" rIns="91440" bIns="45720" anchor="t" anchorCtr="0" upright="1">
+                        <a:noAutofit/>
+                      </wps:bodyPr>
+                    </wps:wsp>
+                  </a:graphicData>
+                </a:graphic>
+                <wp14:sizeRelH relativeFrom="page">
+                  <wp14:pctWidth>0</wp14:pctWidth>
+                </wp14:sizeRelH>
+                <wp14:sizeRelV relativeFrom="page">
+                  <wp14:pctHeight>0</wp14:pctHeight>
+                </wp14:sizeRelV>
+              </wp:anchor>
+            </w:drawing>
+          </mc:Choice>
+          <mc:Fallback>
+            <w:pict>
+              <v:rect w14:anchorId="414F5B4D" id="Rectangle 71" o:spid="_x0000_s1026" style="position:absolute;margin-left:45.45pt;margin-top:139.25pt;width:33.2pt;height:17.55pt;z-index:251740672;visibility:visible;mso-wrap-style:square;mso-width-percent:0;mso-height-percent:0;mso-wrap-distance-left:9pt;mso-wrap-distance-top:0;mso-wrap-distance-right:9pt;mso-wrap-distance-bottom:0;mso-position-horizontal:absolute;mso-position-horizontal-relative:text;mso-position-vertical:absolute;mso-position-vertical-relative:text;mso-width-percent:0;mso-height-percent:0;mso-width-relative:page;mso-height-relative:page;v-text-anchor:top" o:gfxdata="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" filled="f" strokecolor="#943634" strokeweight="3pt"/>
+            </w:pict>
+          </mc:Fallback>
+        </mc:AlternateContent>
+      </w:r>
+      <w:r>
+        <w:rPr>
+          <w:rFonts w:asciiTheme="minorHAnsi" w:hAnsiTheme="minorHAnsi"/>
           <w:noProof/>
+          <w:lang w:val="pt-BR" w:eastAsia="pt-BR"/>
+        </w:rPr>
+        <mc:AlternateContent>
+          <mc:Choice Requires="wps">
+            <w:drawing>
+              <wp:anchor distT="0" distB="0" distL="114300" distR="114300" simplePos="0" relativeHeight="251684352" behindDoc="0" locked="0" layoutInCell="1" allowOverlap="1" wp14:anchorId="4D33D549" wp14:editId="33EA398C">
+                <wp:simplePos x="0" y="0"/>
+                <wp:positionH relativeFrom="column">
+                  <wp:posOffset>4264660</wp:posOffset>
+                </wp:positionH>
+                <wp:positionV relativeFrom="paragraph">
+                  <wp:posOffset>1027430</wp:posOffset>
+                </wp:positionV>
+                <wp:extent cx="984250" cy="610235"/>
+                <wp:effectExtent l="19050" t="19050" r="25400" b="18415"/>
+                <wp:wrapNone/>
+                <wp:docPr id="12" name="Rectangle 71"/>
+                <wp:cNvGraphicFramePr>
+                  <a:graphicFrameLocks xmlns:a="http://schemas.openxmlformats.org/drawingml/2006/main"/>
+                </wp:cNvGraphicFramePr>
+                <a:graphic xmlns:a="http://schemas.openxmlformats.org/drawingml/2006/main">
+                  <a:graphicData uri="http://schemas.microsoft.com/office/word/2010/wordprocessingShape">
+                    <wps:wsp>
+                      <wps:cNvSpPr>
+                        <a:spLocks noChangeArrowheads="1"/>
+                      </wps:cNvSpPr>
+                      <wps:spPr bwMode="auto">
+                        <a:xfrm>
+                          <a:off x="0" y="0"/>
+                          <a:ext cx="984250" cy="610235"/>
+                        </a:xfrm>
+                        <a:prstGeom prst="rect">
+                          <a:avLst/>
+                        </a:prstGeom>
+                        <a:noFill/>
+                        <a:ln w="38100">
+                          <a:solidFill>
+                            <a:srgbClr val="943634"/>
+                          </a:solidFill>
+                          <a:miter lim="800000"/>
+                          <a:headEnd/>
+                          <a:tailEnd/>
+                        </a:ln>
+                        <a:extLst>
+                          <a:ext uri="{909E8E84-426E-40DD-AFC4-6F175D3DCCD1}">
+                            <a14:hiddenFill xmlns:a14="http://schemas.microsoft.com/office/drawing/2010/main">
+                              <a:solidFill>
+                                <a:srgbClr val="FFFFFF"/>
+                              </a:solidFill>
+                            </a14:hiddenFill>
+                          </a:ext>
+                        </a:extLst>
+                      </wps:spPr>
+                      <wps:bodyPr rot="0" vert="horz" wrap="square" lIns="91440" tIns="45720" rIns="91440" bIns="45720" anchor="t" anchorCtr="0" upright="1">
+                        <a:noAutofit/>
+                      </wps:bodyPr>
+                    </wps:wsp>
+                  </a:graphicData>
+                </a:graphic>
+                <wp14:sizeRelH relativeFrom="page">
+                  <wp14:pctWidth>0</wp14:pctWidth>
+                </wp14:sizeRelH>
+                <wp14:sizeRelV relativeFrom="page">
+                  <wp14:pctHeight>0</wp14:pctHeight>
+                </wp14:sizeRelV>
+              </wp:anchor>
+            </w:drawing>
+          </mc:Choice>
+          <mc:Fallback>
+            <w:pict>
+              <v:rect w14:anchorId="37D4B4BC" id="Rectangle 71" o:spid="_x0000_s1026" style="position:absolute;margin-left:335.8pt;margin-top:80.9pt;width:77.5pt;height:48.05pt;z-index:251684352;visibility:visible;mso-wrap-style:square;mso-width-percent:0;mso-height-percent:0;mso-wrap-distance-left:9pt;mso-wrap-distance-top:0;mso-wrap-distance-right:9pt;mso-wrap-distance-bottom:0;mso-position-horizontal:absolute;mso-position-horizontal-relative:text;mso-position-vertical:absolute;mso-position-vertical-relative:text;mso-width-percent:0;mso-height-percent:0;mso-width-relative:page;mso-height-relative:page;v-text-anchor:top" o:gfxdata="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" filled="f" strokecolor="#943634" strokeweight="3pt"/>
+            </w:pict>
+          </mc:Fallback>
+        </mc:AlternateContent>
+      </w:r>
+      <w:r>
+        <w:rPr>
+          <w:rFonts w:asciiTheme="minorHAnsi" w:hAnsiTheme="minorHAnsi"/>
+          <w:noProof/>
+          <w:lang w:val="pt-BR" w:eastAsia="pt-BR"/>
+        </w:rPr>
+        <mc:AlternateContent>
+          <mc:Choice Requires="wps">
+            <w:drawing>
+              <wp:anchor distT="0" distB="0" distL="114300" distR="114300" simplePos="0" relativeHeight="251628032" behindDoc="0" locked="0" layoutInCell="1" allowOverlap="1" wp14:anchorId="4D33D54D" wp14:editId="3D7E1F40">
+                <wp:simplePos x="0" y="0"/>
+                <wp:positionH relativeFrom="column">
+                  <wp:posOffset>585224</wp:posOffset>
+                </wp:positionH>
+                <wp:positionV relativeFrom="paragraph">
+                  <wp:posOffset>1018048</wp:posOffset>
+                </wp:positionV>
+                <wp:extent cx="1962150" cy="610235"/>
+                <wp:effectExtent l="22225" t="22225" r="25400" b="24765"/>
+                <wp:wrapNone/>
+                <wp:docPr id="9" name="Rectangle 71"/>
+                <wp:cNvGraphicFramePr>
+                  <a:graphicFrameLocks xmlns:a="http://schemas.openxmlformats.org/drawingml/2006/main"/>
+                </wp:cNvGraphicFramePr>
+                <a:graphic xmlns:a="http://schemas.openxmlformats.org/drawingml/2006/main">
+                  <a:graphicData uri="http://schemas.microsoft.com/office/word/2010/wordprocessingShape">
+                    <wps:wsp>
+                      <wps:cNvSpPr>
+                        <a:spLocks noChangeArrowheads="1"/>
+                      </wps:cNvSpPr>
+                      <wps:spPr bwMode="auto">
+                        <a:xfrm>
+                          <a:off x="0" y="0"/>
+                          <a:ext cx="1962150" cy="610235"/>
+                        </a:xfrm>
+                        <a:prstGeom prst="rect">
+                          <a:avLst/>
+                        </a:prstGeom>
+                        <a:noFill/>
+                        <a:ln w="38100">
+                          <a:solidFill>
+                            <a:srgbClr val="943634"/>
+                          </a:solidFill>
+                          <a:miter lim="800000"/>
+                          <a:headEnd/>
+                          <a:tailEnd/>
+                        </a:ln>
+                        <a:extLst>
+                          <a:ext uri="{909E8E84-426E-40DD-AFC4-6F175D3DCCD1}">
+                            <a14:hiddenFill xmlns:a14="http://schemas.microsoft.com/office/drawing/2010/main">
+                              <a:solidFill>
+                                <a:srgbClr val="FFFFFF"/>
+                              </a:solidFill>
+                            </a14:hiddenFill>
+                          </a:ext>
+                        </a:extLst>
+                      </wps:spPr>
+                      <wps:bodyPr rot="0" vert="horz" wrap="square" lIns="91440" tIns="45720" rIns="91440" bIns="45720" anchor="t" anchorCtr="0" upright="1">
+                        <a:noAutofit/>
+                      </wps:bodyPr>
+                    </wps:wsp>
+                  </a:graphicData>
+                </a:graphic>
+                <wp14:sizeRelH relativeFrom="page">
+                  <wp14:pctWidth>0</wp14:pctWidth>
+                </wp14:sizeRelH>
+                <wp14:sizeRelV relativeFrom="page">
+                  <wp14:pctHeight>0</wp14:pctHeight>
+                </wp14:sizeRelV>
+              </wp:anchor>
+            </w:drawing>
+          </mc:Choice>
+          <mc:Fallback>
+            <w:pict>
+              <v:rect w14:anchorId="62AA2902" id="Rectangle 71" o:spid="_x0000_s1026" style="position:absolute;margin-left:46.1pt;margin-top:80.15pt;width:154.5pt;height:48.05pt;z-index:251628032;visibility:visible;mso-wrap-style:square;mso-width-percent:0;mso-height-percent:0;mso-wrap-distance-left:9pt;mso-wrap-distance-top:0;mso-wrap-distance-right:9pt;mso-wrap-distance-bottom:0;mso-position-horizontal:absolute;mso-position-horizontal-relative:text;mso-position-vertical:absolute;mso-position-vertical-relative:text;mso-width-percent:0;mso-height-percent:0;mso-width-relative:page;mso-height-relative:page;v-text-anchor:top" o:gfxdata="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" filled="f" strokecolor="#943634" strokeweight="3pt"/>
+            </w:pict>
+          </mc:Fallback>
+        </mc:AlternateContent>
+      </w:r>
+      <w:r>
+        <w:rPr>
+          <w:noProof/>
         </w:rPr>
         <w:t>Change the C</w:t>
       </w:r>
@@ -10251,6 +9894,7 @@
       <w:r>
         <w:rPr>
           <w:noProof/>
+          <w:lang w:val="pt-BR" w:eastAsia="pt-BR"/>
         </w:rPr>
         <w:drawing>
           <wp:inline distT="0" distB="0" distL="0" distR="0" wp14:anchorId="57AF49A7" wp14:editId="121464D7">
@@ -10333,7 +9977,9 @@
         <w:rPr>
           <w:rFonts w:asciiTheme="minorHAnsi" w:hAnsiTheme="minorHAnsi"/>
           <w:noProof/>
-        </w:rPr>
+          <w:lang w:val="pt-BR" w:eastAsia="pt-BR"/>
+        </w:rPr>
+        <w:lastRenderedPageBreak/>
         <mc:AlternateContent>
           <mc:Choice Requires="wps">
             <w:drawing>
@@ -10402,7 +10048,7 @@
           </mc:Choice>
           <mc:Fallback>
             <w:pict>
-              <v:rect w14:anchorId="19B608AC" id="Rectangle 61" o:spid="_x0000_s1026" style="position:absolute;margin-left:427.4pt;margin-top:127.35pt;width:36pt;height:41.55pt;z-index:251635712;visibility:visible;mso-wrap-style:square;mso-width-percent:0;mso-height-percent:0;mso-wrap-distance-left:9pt;mso-wrap-distance-top:0;mso-wrap-distance-right:9pt;mso-wrap-distance-bottom:0;mso-position-horizontal:absolute;mso-position-horizontal-relative:text;mso-position-vertical:absolute;mso-position-vertical-relative:text;mso-width-percent:0;mso-height-percent:0;mso-width-relative:page;mso-height-relative:page;v-text-anchor:top" o:gfxdata="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" filled="f" strokecolor="#943634" strokeweight="3pt"/>
+              <v:rect w14:anchorId="7ACD749B" id="Rectangle 61" o:spid="_x0000_s1026" style="position:absolute;margin-left:427.4pt;margin-top:127.35pt;width:36pt;height:41.55pt;z-index:251635712;visibility:visible;mso-wrap-style:square;mso-width-percent:0;mso-height-percent:0;mso-wrap-distance-left:9pt;mso-wrap-distance-top:0;mso-wrap-distance-right:9pt;mso-wrap-distance-bottom:0;mso-position-horizontal:absolute;mso-position-horizontal-relative:text;mso-position-vertical:absolute;mso-position-vertical-relative:text;mso-width-percent:0;mso-height-percent:0;mso-width-relative:page;mso-height-relative:page;v-text-anchor:top" o:gfxdata="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" filled="f" strokecolor="#943634" strokeweight="3pt"/>
             </w:pict>
           </mc:Fallback>
         </mc:AlternateContent>
@@ -10410,6 +10056,7 @@
       <w:r>
         <w:rPr>
           <w:noProof/>
+          <w:lang w:val="pt-BR" w:eastAsia="pt-BR"/>
         </w:rPr>
         <w:drawing>
           <wp:inline distT="0" distB="0" distL="0" distR="0" wp14:anchorId="4D33D553" wp14:editId="4D33D554">
@@ -10478,21 +10125,7 @@
           <w:rFonts w:asciiTheme="minorHAnsi" w:hAnsiTheme="minorHAnsi"/>
         </w:rPr>
         <w:lastRenderedPageBreak/>
-        <w:t xml:space="preserve">Change the Cycle Action to “Close” for all three Cycles and </w:t>
-      </w:r>
-      <w:proofErr w:type="gramStart"/>
-      <w:r>
-        <w:rPr>
-          <w:rFonts w:asciiTheme="minorHAnsi" w:hAnsiTheme="minorHAnsi"/>
-        </w:rPr>
-        <w:t>Save</w:t>
-      </w:r>
-      <w:proofErr w:type="gramEnd"/>
-      <w:r>
-        <w:rPr>
-          <w:rFonts w:asciiTheme="minorHAnsi" w:hAnsiTheme="minorHAnsi"/>
-        </w:rPr>
-        <w:t>.</w:t>
+        <w:t>Change the Cycle Action to “Close” for all three Cycles and Save.</w:t>
       </w:r>
       <w:r>
         <w:rPr>
@@ -10528,6 +10161,7 @@
         <w:rPr>
           <w:rFonts w:asciiTheme="minorHAnsi" w:hAnsiTheme="minorHAnsi"/>
           <w:noProof/>
+          <w:lang w:val="pt-BR" w:eastAsia="pt-BR"/>
         </w:rPr>
         <mc:AlternateContent>
           <mc:Choice Requires="wps">
@@ -10597,7 +10231,7 @@
           </mc:Choice>
           <mc:Fallback>
             <w:pict>
-              <v:rect w14:anchorId="313E30C8" id="Rectangle 71" o:spid="_x0000_s1026" style="position:absolute;margin-left:528.55pt;margin-top:27.8pt;width:33.25pt;height:17.6pt;z-index:251671552;visibility:visible;mso-wrap-style:square;mso-width-percent:0;mso-height-percent:0;mso-wrap-distance-left:9pt;mso-wrap-distance-top:0;mso-wrap-distance-right:9pt;mso-wrap-distance-bottom:0;mso-position-horizontal:absolute;mso-position-horizontal-relative:text;mso-position-vertical:absolute;mso-position-vertical-relative:text;mso-width-percent:0;mso-height-percent:0;mso-width-relative:page;mso-height-relative:page;v-text-anchor:top" o:gfxdata="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" filled="f" strokecolor="#943634" strokeweight="3pt"/>
+              <v:rect w14:anchorId="18D5D660" id="Rectangle 71" o:spid="_x0000_s1026" style="position:absolute;margin-left:528.55pt;margin-top:27.8pt;width:33.25pt;height:17.6pt;z-index:251671552;visibility:visible;mso-wrap-style:square;mso-width-percent:0;mso-height-percent:0;mso-wrap-distance-left:9pt;mso-wrap-distance-top:0;mso-wrap-distance-right:9pt;mso-wrap-distance-bottom:0;mso-position-horizontal:absolute;mso-position-horizontal-relative:text;mso-position-vertical:absolute;mso-position-vertical-relative:text;mso-width-percent:0;mso-height-percent:0;mso-width-relative:page;mso-height-relative:page;v-text-anchor:top" o:gfxdata="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" filled="f" strokecolor="#943634" strokeweight="3pt"/>
             </w:pict>
           </mc:Fallback>
         </mc:AlternateContent>
@@ -10606,6 +10240,7 @@
         <w:rPr>
           <w:rFonts w:asciiTheme="minorHAnsi" w:hAnsiTheme="minorHAnsi"/>
           <w:noProof/>
+          <w:lang w:val="pt-BR" w:eastAsia="pt-BR"/>
         </w:rPr>
         <mc:AlternateContent>
           <mc:Choice Requires="wps">
@@ -10675,7 +10310,7 @@
           </mc:Choice>
           <mc:Fallback>
             <w:pict>
-              <v:rect w14:anchorId="07902712" id="Rectangle 71" o:spid="_x0000_s1026" style="position:absolute;margin-left:37.8pt;margin-top:51.35pt;width:154.5pt;height:48.05pt;z-index:251668480;visibility:visible;mso-wrap-style:square;mso-width-percent:0;mso-height-percent:0;mso-wrap-distance-left:9pt;mso-wrap-distance-top:0;mso-wrap-distance-right:9pt;mso-wrap-distance-bottom:0;mso-position-horizontal:absolute;mso-position-horizontal-relative:text;mso-position-vertical:absolute;mso-position-vertical-relative:text;mso-width-percent:0;mso-height-percent:0;mso-width-relative:page;mso-height-relative:page;v-text-anchor:top" o:gfxdata="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" filled="f" strokecolor="#943634" strokeweight="3pt"/>
+              <v:rect w14:anchorId="457602EB" id="Rectangle 71" o:spid="_x0000_s1026" style="position:absolute;margin-left:37.8pt;margin-top:51.35pt;width:154.5pt;height:48.05pt;z-index:251668480;visibility:visible;mso-wrap-style:square;mso-width-percent:0;mso-height-percent:0;mso-wrap-distance-left:9pt;mso-wrap-distance-top:0;mso-wrap-distance-right:9pt;mso-wrap-distance-bottom:0;mso-position-horizontal:absolute;mso-position-horizontal-relative:text;mso-position-vertical:absolute;mso-position-vertical-relative:text;mso-width-percent:0;mso-height-percent:0;mso-width-relative:page;mso-height-relative:page;v-text-anchor:top" o:gfxdata="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" filled="f" strokecolor="#943634" strokeweight="3pt"/>
             </w:pict>
           </mc:Fallback>
         </mc:AlternateContent>
@@ -10684,6 +10319,7 @@
         <w:rPr>
           <w:rFonts w:asciiTheme="minorHAnsi" w:hAnsiTheme="minorHAnsi"/>
           <w:noProof/>
+          <w:lang w:val="pt-BR" w:eastAsia="pt-BR"/>
         </w:rPr>
         <mc:AlternateContent>
           <mc:Choice Requires="wps">
@@ -10753,7 +10389,7 @@
           </mc:Choice>
           <mc:Fallback>
             <w:pict>
-              <v:rect w14:anchorId="2D91ED9A" id="Rectangle 71" o:spid="_x0000_s1026" style="position:absolute;margin-left:248.05pt;margin-top:51.85pt;width:77.5pt;height:48.05pt;z-index:251669504;visibility:visible;mso-wrap-style:square;mso-width-percent:0;mso-height-percent:0;mso-wrap-distance-left:9pt;mso-wrap-distance-top:0;mso-wrap-distance-right:9pt;mso-wrap-distance-bottom:0;mso-position-horizontal:absolute;mso-position-horizontal-relative:text;mso-position-vertical:absolute;mso-position-vertical-relative:text;mso-width-percent:0;mso-height-percent:0;mso-width-relative:page;mso-height-relative:page;v-text-anchor:top" o:gfxdata="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" filled="f" strokecolor="#943634" strokeweight="3pt"/>
+              <v:rect w14:anchorId="067D0F6F" id="Rectangle 71" o:spid="_x0000_s1026" style="position:absolute;margin-left:248.05pt;margin-top:51.85pt;width:77.5pt;height:48.05pt;z-index:251669504;visibility:visible;mso-wrap-style:square;mso-width-percent:0;mso-height-percent:0;mso-wrap-distance-left:9pt;mso-wrap-distance-top:0;mso-wrap-distance-right:9pt;mso-wrap-distance-bottom:0;mso-position-horizontal:absolute;mso-position-horizontal-relative:text;mso-position-vertical:absolute;mso-position-vertical-relative:text;mso-width-percent:0;mso-height-percent:0;mso-width-relative:page;mso-height-relative:page;v-text-anchor:top" o:gfxdata="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" filled="f" strokecolor="#943634" strokeweight="3pt"/>
             </w:pict>
           </mc:Fallback>
         </mc:AlternateContent>
@@ -10762,6 +10398,7 @@
         <w:rPr>
           <w:rFonts w:asciiTheme="minorHAnsi" w:hAnsiTheme="minorHAnsi"/>
           <w:noProof/>
+          <w:lang w:val="pt-BR" w:eastAsia="pt-BR"/>
         </w:rPr>
         <mc:AlternateContent>
           <mc:Choice Requires="wps">
@@ -10831,7 +10468,7 @@
           </mc:Choice>
           <mc:Fallback>
             <w:pict>
-              <v:rect w14:anchorId="3F11A23D" id="Rectangle 71" o:spid="_x0000_s1026" style="position:absolute;margin-left:39.5pt;margin-top:99pt;width:33.25pt;height:17.6pt;z-index:251670528;visibility:visible;mso-wrap-style:square;mso-width-percent:0;mso-height-percent:0;mso-wrap-distance-left:9pt;mso-wrap-distance-top:0;mso-wrap-distance-right:9pt;mso-wrap-distance-bottom:0;mso-position-horizontal:absolute;mso-position-horizontal-relative:text;mso-position-vertical:absolute;mso-position-vertical-relative:text;mso-width-percent:0;mso-height-percent:0;mso-width-relative:page;mso-height-relative:page;v-text-anchor:top" o:gfxdata="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" filled="f" strokecolor="#943634" strokeweight="3pt"/>
+              <v:rect w14:anchorId="36B69136" id="Rectangle 71" o:spid="_x0000_s1026" style="position:absolute;margin-left:39.5pt;margin-top:99pt;width:33.25pt;height:17.6pt;z-index:251670528;visibility:visible;mso-wrap-style:square;mso-width-percent:0;mso-height-percent:0;mso-wrap-distance-left:9pt;mso-wrap-distance-top:0;mso-wrap-distance-right:9pt;mso-wrap-distance-bottom:0;mso-position-horizontal:absolute;mso-position-horizontal-relative:text;mso-position-vertical:absolute;mso-position-vertical-relative:text;mso-width-percent:0;mso-height-percent:0;mso-width-relative:page;mso-height-relative:page;v-text-anchor:top" o:gfxdata="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" filled="f" strokecolor="#943634" strokeweight="3pt"/>
             </w:pict>
           </mc:Fallback>
         </mc:AlternateContent>
@@ -10839,6 +10476,7 @@
       <w:r>
         <w:rPr>
           <w:noProof/>
+          <w:lang w:val="pt-BR" w:eastAsia="pt-BR"/>
         </w:rPr>
         <w:drawing>
           <wp:inline distT="0" distB="0" distL="0" distR="0" wp14:anchorId="4D33D55D" wp14:editId="4D33D55E">
@@ -10915,6 +10553,7 @@
         <w:rPr>
           <w:rFonts w:asciiTheme="minorHAnsi" w:hAnsiTheme="minorHAnsi"/>
           <w:noProof/>
+          <w:lang w:val="pt-BR" w:eastAsia="pt-BR"/>
         </w:rPr>
         <mc:AlternateContent>
           <mc:Choice Requires="wps">
@@ -10984,7 +10623,7 @@
           </mc:Choice>
           <mc:Fallback>
             <w:pict>
-              <v:rect w14:anchorId="7BE2DDEC" id="Rectangle 73" o:spid="_x0000_s1026" style="position:absolute;margin-left:454.1pt;margin-top:130.3pt;width:47.1pt;height:39.2pt;z-index:251645952;visibility:visible;mso-wrap-style:square;mso-width-percent:0;mso-height-percent:0;mso-wrap-distance-left:9pt;mso-wrap-distance-top:0;mso-wrap-distance-right:9pt;mso-wrap-distance-bottom:0;mso-position-horizontal:absolute;mso-position-horizontal-relative:text;mso-position-vertical:absolute;mso-position-vertical-relative:text;mso-width-percent:0;mso-height-percent:0;mso-width-relative:page;mso-height-relative:page;v-text-anchor:top" o:gfxdata="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" filled="f" strokecolor="#943634" strokeweight="3pt"/>
+              <v:rect w14:anchorId="673E6583" id="Rectangle 73" o:spid="_x0000_s1026" style="position:absolute;margin-left:454.1pt;margin-top:130.3pt;width:47.1pt;height:39.2pt;z-index:251645952;visibility:visible;mso-wrap-style:square;mso-width-percent:0;mso-height-percent:0;mso-wrap-distance-left:9pt;mso-wrap-distance-top:0;mso-wrap-distance-right:9pt;mso-wrap-distance-bottom:0;mso-position-horizontal:absolute;mso-position-horizontal-relative:text;mso-position-vertical:absolute;mso-position-vertical-relative:text;mso-width-percent:0;mso-height-percent:0;mso-width-relative:page;mso-height-relative:page;v-text-anchor:top" o:gfxdata="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" filled="f" strokecolor="#943634" strokeweight="3pt"/>
             </w:pict>
           </mc:Fallback>
         </mc:AlternateContent>
@@ -10992,6 +10631,7 @@
       <w:r>
         <w:rPr>
           <w:noProof/>
+          <w:lang w:val="pt-BR" w:eastAsia="pt-BR"/>
         </w:rPr>
         <w:drawing>
           <wp:inline distT="0" distB="0" distL="0" distR="0" wp14:anchorId="4D33D561" wp14:editId="4D33D562">
@@ -11298,15 +10938,7 @@
         </w:numPr>
       </w:pPr>
       <w:r>
-        <w:t>Copy the part of the URL containing the “</w:t>
-      </w:r>
-      <w:proofErr w:type="spellStart"/>
-      <w:r>
-        <w:t>fileId</w:t>
-      </w:r>
-      <w:proofErr w:type="spellEnd"/>
-      <w:r>
-        <w:t>” and paste on the “C” row on the Table below. It should look like the “B” row, but probably with a different ID Number.</w:t>
+        <w:t>Copy the part of the URL containing the “fileId” and paste on the “C” row on the Table below. It should look like the “B” row, but probably with a different ID Number.</w:t>
       </w:r>
     </w:p>
     <w:p>
@@ -11415,7 +11047,19 @@
               <w:rPr>
                 <w:sz w:val="16"/>
               </w:rPr>
-              <w:t>http://ppmlatam187.ca.com/niku/app?action=dms.viewFile&amp;RhXm0r7tSeUqEr=true&amp;fileId=</w:t>
+              <w:t>http://</w:t>
+            </w:r>
+            <w:r>
+              <w:rPr>
+                <w:sz w:val="16"/>
+              </w:rPr>
+              <w:t>&lt;SERVER&gt;</w:t>
+            </w:r>
+            <w:r>
+              <w:rPr>
+                <w:sz w:val="16"/>
+              </w:rPr>
+              <w:t>/niku/app?action=dms.viewFile&amp;RhXm0r7tSeUqEr=true&amp;fileId=</w:t>
             </w:r>
             <w:r>
               <w:rPr>
@@ -11445,7 +11089,19 @@
               <w:rPr>
                 <w:sz w:val="16"/>
               </w:rPr>
-              <w:t>http://ppmlatam187.ca.com/niku/app?action=dms.viewFile&amp;RhXm0r7tSeUqEr=true&amp;fileId=</w:t>
+              <w:t>http://</w:t>
+            </w:r>
+            <w:r>
+              <w:rPr>
+                <w:sz w:val="16"/>
+              </w:rPr>
+              <w:t>&lt;SERVER&gt;</w:t>
+            </w:r>
+            <w:r>
+              <w:rPr>
+                <w:sz w:val="16"/>
+              </w:rPr>
+              <w:t>/niku/app?action=dms.viewFile&amp;RhXm0r7tSeUqEr=true&amp;fileId=</w:t>
             </w:r>
             <w:r>
               <w:rPr>
@@ -11475,7 +11131,19 @@
               <w:rPr>
                 <w:sz w:val="16"/>
               </w:rPr>
-              <w:t>http://ppmlatam187.ca.com/niku/app?action=dms.viewFile&amp;RhXm0r7tSeUqEr=true&amp;fileId=</w:t>
+              <w:t>http://</w:t>
+            </w:r>
+            <w:r>
+              <w:rPr>
+                <w:sz w:val="16"/>
+              </w:rPr>
+              <w:t>&lt;SERVER&gt;</w:t>
+            </w:r>
+            <w:r>
+              <w:rPr>
+                <w:sz w:val="16"/>
+              </w:rPr>
+              <w:t>/niku/app?action=dms.viewFile&amp;RhXm0r7tSeUqEr=true&amp;fileId=</w:t>
             </w:r>
             <w:r>
               <w:rPr>
@@ -11513,19 +11181,11 @@
                 <w:sz w:val="16"/>
               </w:rPr>
             </w:pPr>
-            <w:proofErr w:type="spellStart"/>
-            <w:r>
-              <w:rPr>
-                <w:sz w:val="16"/>
-              </w:rPr>
-              <w:t>fileId</w:t>
-            </w:r>
-            <w:proofErr w:type="spellEnd"/>
-            <w:r>
-              <w:rPr>
-                <w:sz w:val="16"/>
-              </w:rPr>
-              <w:t>=5079200</w:t>
+            <w:r>
+              <w:rPr>
+                <w:sz w:val="16"/>
+              </w:rPr>
+              <w:t>fileId=5079200</w:t>
             </w:r>
           </w:p>
         </w:tc>
@@ -11539,19 +11199,11 @@
                 <w:sz w:val="16"/>
               </w:rPr>
             </w:pPr>
-            <w:proofErr w:type="spellStart"/>
-            <w:r>
-              <w:rPr>
-                <w:sz w:val="16"/>
-              </w:rPr>
-              <w:t>fileId</w:t>
-            </w:r>
-            <w:proofErr w:type="spellEnd"/>
-            <w:r>
-              <w:rPr>
-                <w:sz w:val="16"/>
-              </w:rPr>
-              <w:t>=5078703</w:t>
+            <w:r>
+              <w:rPr>
+                <w:sz w:val="16"/>
+              </w:rPr>
+              <w:t>fileId=5078703</w:t>
             </w:r>
           </w:p>
         </w:tc>
@@ -11565,19 +11217,11 @@
                 <w:sz w:val="16"/>
               </w:rPr>
             </w:pPr>
-            <w:proofErr w:type="spellStart"/>
-            <w:r>
-              <w:rPr>
-                <w:sz w:val="16"/>
-              </w:rPr>
-              <w:t>fileId</w:t>
-            </w:r>
-            <w:proofErr w:type="spellEnd"/>
-            <w:r>
-              <w:rPr>
-                <w:sz w:val="16"/>
-              </w:rPr>
-              <w:t>=5078700</w:t>
+            <w:r>
+              <w:rPr>
+                <w:sz w:val="16"/>
+              </w:rPr>
+              <w:t>fileId=5078700</w:t>
             </w:r>
           </w:p>
         </w:tc>
@@ -11692,15 +11336,7 @@
         <w:spacing w:after="200" w:line="276" w:lineRule="auto"/>
       </w:pPr>
       <w:r>
-        <w:t xml:space="preserve">On the “Map URL” attribute, </w:t>
-      </w:r>
-      <w:proofErr w:type="gramStart"/>
-      <w:r>
-        <w:t>Replace</w:t>
-      </w:r>
-      <w:proofErr w:type="gramEnd"/>
-      <w:r>
-        <w:t xml:space="preserve"> the file ID with the one from row “C” above.</w:t>
+        <w:t>On the “Map URL” attribute, Replace the file ID with the one from row “C” above.</w:t>
       </w:r>
     </w:p>
     <w:p>
@@ -12419,19 +12055,8 @@
                 <w:sz w:val="16"/>
                 <w:szCs w:val="16"/>
               </w:rPr>
-              <w:t xml:space="preserve">Master – </w:t>
-            </w:r>
-            <w:proofErr w:type="spellStart"/>
-            <w:r>
-              <w:rPr>
-                <w:rFonts w:asciiTheme="minorHAnsi" w:hAnsiTheme="minorHAnsi"/>
-                <w:b/>
-                <w:sz w:val="16"/>
-                <w:szCs w:val="16"/>
-              </w:rPr>
-              <w:t>Subobject</w:t>
-            </w:r>
-            <w:proofErr w:type="spellEnd"/>
+              <w:t>Master – Subobject</w:t>
+            </w:r>
           </w:p>
         </w:tc>
         <w:tc>
@@ -12518,7 +12143,6 @@
                 <w:szCs w:val="16"/>
               </w:rPr>
             </w:pPr>
-            <w:proofErr w:type="spellStart"/>
             <w:r>
               <w:rPr>
                 <w:rFonts w:asciiTheme="minorHAnsi" w:hAnsiTheme="minorHAnsi"/>
@@ -12527,7 +12151,6 @@
               </w:rPr>
               <w:t>strat_dim</w:t>
             </w:r>
-            <w:proofErr w:type="spellEnd"/>
           </w:p>
         </w:tc>
         <w:tc>
@@ -12756,7 +12379,6 @@
                 <w:szCs w:val="16"/>
               </w:rPr>
             </w:pPr>
-            <w:proofErr w:type="spellStart"/>
             <w:r>
               <w:rPr>
                 <w:rFonts w:asciiTheme="minorHAnsi" w:hAnsiTheme="minorHAnsi"/>
@@ -12765,7 +12387,6 @@
               </w:rPr>
               <w:t>strat_scope</w:t>
             </w:r>
-            <w:proofErr w:type="spellEnd"/>
           </w:p>
         </w:tc>
         <w:tc>
@@ -12862,7 +12483,6 @@
                 <w:szCs w:val="16"/>
               </w:rPr>
             </w:pPr>
-            <w:proofErr w:type="spellStart"/>
             <w:r>
               <w:rPr>
                 <w:rFonts w:asciiTheme="minorHAnsi" w:hAnsiTheme="minorHAnsi"/>
@@ -12871,7 +12491,6 @@
               </w:rPr>
               <w:t>strat_bsc_persp</w:t>
             </w:r>
-            <w:proofErr w:type="spellEnd"/>
           </w:p>
         </w:tc>
         <w:tc>
@@ -12934,23 +12553,13 @@
                 <w:szCs w:val="16"/>
               </w:rPr>
             </w:pPr>
-            <w:proofErr w:type="gramStart"/>
-            <w:r>
-              <w:rPr>
-                <w:rFonts w:asciiTheme="minorHAnsi" w:hAnsiTheme="minorHAnsi"/>
-                <w:sz w:val="16"/>
-                <w:szCs w:val="16"/>
-              </w:rPr>
-              <w:t>e.g</w:t>
-            </w:r>
-            <w:proofErr w:type="gramEnd"/>
-            <w:r>
-              <w:rPr>
-                <w:rFonts w:asciiTheme="minorHAnsi" w:hAnsiTheme="minorHAnsi"/>
-                <w:sz w:val="16"/>
-                <w:szCs w:val="16"/>
-              </w:rPr>
-              <w:t>. the “Customer” perspective.</w:t>
+            <w:r>
+              <w:rPr>
+                <w:rFonts w:asciiTheme="minorHAnsi" w:hAnsiTheme="minorHAnsi"/>
+                <w:sz w:val="16"/>
+                <w:szCs w:val="16"/>
+              </w:rPr>
+              <w:t>e.g. the “Customer” perspective.</w:t>
             </w:r>
           </w:p>
         </w:tc>
@@ -13137,7 +12746,6 @@
                 <w:szCs w:val="16"/>
               </w:rPr>
             </w:pPr>
-            <w:proofErr w:type="spellStart"/>
             <w:r>
               <w:rPr>
                 <w:rFonts w:asciiTheme="minorHAnsi" w:hAnsiTheme="minorHAnsi"/>
@@ -13146,7 +12754,6 @@
               </w:rPr>
               <w:t>strat_kpi</w:t>
             </w:r>
-            <w:proofErr w:type="spellEnd"/>
           </w:p>
         </w:tc>
         <w:tc>
@@ -13373,7 +12980,6 @@
                 <w:szCs w:val="16"/>
               </w:rPr>
             </w:pPr>
-            <w:proofErr w:type="spellStart"/>
             <w:r>
               <w:rPr>
                 <w:rFonts w:asciiTheme="minorHAnsi" w:hAnsiTheme="minorHAnsi"/>
@@ -13382,7 +12988,6 @@
               </w:rPr>
               <w:t>strat_kpi_target</w:t>
             </w:r>
-            <w:proofErr w:type="spellEnd"/>
           </w:p>
         </w:tc>
         <w:tc>
@@ -13397,23 +13002,13 @@
                 <w:szCs w:val="16"/>
               </w:rPr>
             </w:pPr>
-            <w:proofErr w:type="spellStart"/>
-            <w:r>
-              <w:rPr>
-                <w:rFonts w:asciiTheme="minorHAnsi" w:hAnsiTheme="minorHAnsi"/>
-                <w:sz w:val="16"/>
-                <w:szCs w:val="16"/>
-              </w:rPr>
-              <w:t>Subobject</w:t>
-            </w:r>
-            <w:proofErr w:type="spellEnd"/>
-            <w:r>
-              <w:rPr>
-                <w:rFonts w:asciiTheme="minorHAnsi" w:hAnsiTheme="minorHAnsi"/>
-                <w:sz w:val="16"/>
-                <w:szCs w:val="16"/>
-              </w:rPr>
-              <w:t xml:space="preserve"> to Strategic </w:t>
+            <w:r>
+              <w:rPr>
+                <w:rFonts w:asciiTheme="minorHAnsi" w:hAnsiTheme="minorHAnsi"/>
+                <w:sz w:val="16"/>
+                <w:szCs w:val="16"/>
+              </w:rPr>
+              <w:t xml:space="preserve">Subobject to Strategic </w:t>
             </w:r>
             <w:r>
               <w:rPr>
@@ -13563,7 +13158,6 @@
                 <w:szCs w:val="16"/>
               </w:rPr>
             </w:pPr>
-            <w:proofErr w:type="spellStart"/>
             <w:r>
               <w:rPr>
                 <w:rFonts w:asciiTheme="minorHAnsi" w:hAnsiTheme="minorHAnsi"/>
@@ -13572,7 +13166,6 @@
               </w:rPr>
               <w:t>strat_kpi_measure</w:t>
             </w:r>
-            <w:proofErr w:type="spellEnd"/>
           </w:p>
         </w:tc>
         <w:tc>
@@ -13587,23 +13180,13 @@
                 <w:szCs w:val="16"/>
               </w:rPr>
             </w:pPr>
-            <w:proofErr w:type="spellStart"/>
-            <w:r>
-              <w:rPr>
-                <w:rFonts w:asciiTheme="minorHAnsi" w:hAnsiTheme="minorHAnsi"/>
-                <w:sz w:val="16"/>
-                <w:szCs w:val="16"/>
-              </w:rPr>
-              <w:t>Subobject</w:t>
-            </w:r>
-            <w:proofErr w:type="spellEnd"/>
-            <w:r>
-              <w:rPr>
-                <w:rFonts w:asciiTheme="minorHAnsi" w:hAnsiTheme="minorHAnsi"/>
-                <w:sz w:val="16"/>
-                <w:szCs w:val="16"/>
-              </w:rPr>
-              <w:t xml:space="preserve"> to Strategic </w:t>
+            <w:r>
+              <w:rPr>
+                <w:rFonts w:asciiTheme="minorHAnsi" w:hAnsiTheme="minorHAnsi"/>
+                <w:sz w:val="16"/>
+                <w:szCs w:val="16"/>
+              </w:rPr>
+              <w:t xml:space="preserve">Subobject to Strategic </w:t>
             </w:r>
             <w:r>
               <w:rPr>
@@ -13737,7 +13320,6 @@
                 <w:szCs w:val="16"/>
               </w:rPr>
             </w:pPr>
-            <w:proofErr w:type="spellStart"/>
             <w:r>
               <w:rPr>
                 <w:rFonts w:asciiTheme="minorHAnsi" w:hAnsiTheme="minorHAnsi"/>
@@ -13746,7 +13328,6 @@
               </w:rPr>
               <w:t>strat_item_scale</w:t>
             </w:r>
-            <w:proofErr w:type="spellEnd"/>
           </w:p>
         </w:tc>
         <w:tc>
@@ -13761,23 +13342,13 @@
                 <w:szCs w:val="16"/>
               </w:rPr>
             </w:pPr>
-            <w:proofErr w:type="spellStart"/>
-            <w:r>
-              <w:rPr>
-                <w:rFonts w:asciiTheme="minorHAnsi" w:hAnsiTheme="minorHAnsi"/>
-                <w:sz w:val="16"/>
-                <w:szCs w:val="16"/>
-              </w:rPr>
-              <w:t>Subobject</w:t>
-            </w:r>
-            <w:proofErr w:type="spellEnd"/>
-            <w:r>
-              <w:rPr>
-                <w:rFonts w:asciiTheme="minorHAnsi" w:hAnsiTheme="minorHAnsi"/>
-                <w:sz w:val="16"/>
-                <w:szCs w:val="16"/>
-              </w:rPr>
-              <w:t xml:space="preserve"> to Strategic </w:t>
+            <w:r>
+              <w:rPr>
+                <w:rFonts w:asciiTheme="minorHAnsi" w:hAnsiTheme="minorHAnsi"/>
+                <w:sz w:val="16"/>
+                <w:szCs w:val="16"/>
+              </w:rPr>
+              <w:t xml:space="preserve">Subobject to Strategic </w:t>
             </w:r>
             <w:r>
               <w:rPr>
@@ -13911,7 +13482,6 @@
                 <w:szCs w:val="16"/>
               </w:rPr>
             </w:pPr>
-            <w:proofErr w:type="spellStart"/>
             <w:r>
               <w:rPr>
                 <w:rFonts w:asciiTheme="minorHAnsi" w:hAnsiTheme="minorHAnsi"/>
@@ -13920,7 +13490,6 @@
               </w:rPr>
               <w:t>strategic_item</w:t>
             </w:r>
-            <w:proofErr w:type="spellEnd"/>
           </w:p>
         </w:tc>
         <w:tc>
@@ -14157,25 +13726,7 @@
                 <w:sz w:val="16"/>
                 <w:szCs w:val="16"/>
               </w:rPr>
-              <w:t xml:space="preserve">Items may Generate Portfolios. For that you need to setup Portfolio Defaults as well as implement Top </w:t>
-            </w:r>
-            <w:proofErr w:type="gramStart"/>
-            <w:r>
-              <w:rPr>
-                <w:rFonts w:asciiTheme="minorHAnsi" w:hAnsiTheme="minorHAnsi"/>
-                <w:sz w:val="16"/>
-                <w:szCs w:val="16"/>
-              </w:rPr>
-              <w:t>Down</w:t>
-            </w:r>
-            <w:proofErr w:type="gramEnd"/>
-            <w:r>
-              <w:rPr>
-                <w:rFonts w:asciiTheme="minorHAnsi" w:hAnsiTheme="minorHAnsi"/>
-                <w:sz w:val="16"/>
-                <w:szCs w:val="16"/>
-              </w:rPr>
-              <w:t xml:space="preserve"> Planning features.</w:t>
+              <w:t>Items may Generate Portfolios. For that you need to setup Portfolio Defaults as well as implement Top Down Planning features.</w:t>
             </w:r>
           </w:p>
         </w:tc>
@@ -14230,7 +13781,6 @@
                 <w:szCs w:val="16"/>
               </w:rPr>
             </w:pPr>
-            <w:proofErr w:type="spellStart"/>
             <w:r>
               <w:rPr>
                 <w:rFonts w:asciiTheme="minorHAnsi" w:hAnsiTheme="minorHAnsi"/>
@@ -14239,7 +13789,6 @@
               </w:rPr>
               <w:t>strat_align_metric</w:t>
             </w:r>
-            <w:proofErr w:type="spellEnd"/>
           </w:p>
         </w:tc>
         <w:tc>
@@ -14282,25 +13831,7 @@
                 <w:sz w:val="16"/>
                 <w:szCs w:val="16"/>
               </w:rPr>
-              <w:t xml:space="preserve">Alignment Metrics are used to assess Investments (Ideas, Projects, Programs, </w:t>
-            </w:r>
-            <w:proofErr w:type="spellStart"/>
-            <w:r>
-              <w:rPr>
-                <w:rFonts w:asciiTheme="minorHAnsi" w:hAnsiTheme="minorHAnsi"/>
-                <w:sz w:val="16"/>
-                <w:szCs w:val="16"/>
-              </w:rPr>
-              <w:t>etc</w:t>
-            </w:r>
-            <w:proofErr w:type="spellEnd"/>
-            <w:r>
-              <w:rPr>
-                <w:rFonts w:asciiTheme="minorHAnsi" w:hAnsiTheme="minorHAnsi"/>
-                <w:sz w:val="16"/>
-                <w:szCs w:val="16"/>
-              </w:rPr>
-              <w:t>) against the Strategic Items in your Strategic Plan.</w:t>
+              <w:t>Alignment Metrics are used to assess Investments (Ideas, Projects, Programs, etc) against the Strategic Items in your Strategic Plan.</w:t>
             </w:r>
           </w:p>
           <w:p>
@@ -14388,7 +13919,6 @@
                 <w:szCs w:val="16"/>
               </w:rPr>
             </w:pPr>
-            <w:proofErr w:type="spellStart"/>
             <w:r>
               <w:rPr>
                 <w:rFonts w:asciiTheme="minorHAnsi" w:hAnsiTheme="minorHAnsi"/>
@@ -14397,7 +13927,6 @@
               </w:rPr>
               <w:t>strat_metric_scale</w:t>
             </w:r>
-            <w:proofErr w:type="spellEnd"/>
           </w:p>
         </w:tc>
         <w:tc>
@@ -14412,23 +13941,13 @@
                 <w:szCs w:val="16"/>
               </w:rPr>
             </w:pPr>
-            <w:proofErr w:type="spellStart"/>
-            <w:r>
-              <w:rPr>
-                <w:rFonts w:asciiTheme="minorHAnsi" w:hAnsiTheme="minorHAnsi"/>
-                <w:sz w:val="16"/>
-                <w:szCs w:val="16"/>
-              </w:rPr>
-              <w:t>Subobject</w:t>
-            </w:r>
-            <w:proofErr w:type="spellEnd"/>
-            <w:r>
-              <w:rPr>
-                <w:rFonts w:asciiTheme="minorHAnsi" w:hAnsiTheme="minorHAnsi"/>
-                <w:sz w:val="16"/>
-                <w:szCs w:val="16"/>
-              </w:rPr>
-              <w:t xml:space="preserve"> to Investment Alignment Metric </w:t>
+            <w:r>
+              <w:rPr>
+                <w:rFonts w:asciiTheme="minorHAnsi" w:hAnsiTheme="minorHAnsi"/>
+                <w:sz w:val="16"/>
+                <w:szCs w:val="16"/>
+              </w:rPr>
+              <w:t xml:space="preserve">Subobject to Investment Alignment Metric </w:t>
             </w:r>
           </w:p>
         </w:tc>
@@ -14554,7 +14073,6 @@
                 <w:szCs w:val="16"/>
               </w:rPr>
             </w:pPr>
-            <w:proofErr w:type="spellStart"/>
             <w:r>
               <w:rPr>
                 <w:rFonts w:asciiTheme="minorHAnsi" w:hAnsiTheme="minorHAnsi"/>
@@ -14563,7 +14081,6 @@
               </w:rPr>
               <w:t>strat_eval_cycle</w:t>
             </w:r>
-            <w:proofErr w:type="spellEnd"/>
           </w:p>
         </w:tc>
         <w:tc>
@@ -14668,7 +14185,6 @@
                 <w:szCs w:val="16"/>
               </w:rPr>
             </w:pPr>
-            <w:proofErr w:type="spellStart"/>
             <w:r>
               <w:rPr>
                 <w:rFonts w:asciiTheme="minorHAnsi" w:hAnsiTheme="minorHAnsi"/>
@@ -14677,7 +14193,6 @@
               </w:rPr>
               <w:t>strat_evaluation</w:t>
             </w:r>
-            <w:proofErr w:type="spellEnd"/>
           </w:p>
         </w:tc>
         <w:tc>
@@ -14782,7 +14297,6 @@
                 <w:szCs w:val="16"/>
               </w:rPr>
             </w:pPr>
-            <w:proofErr w:type="spellStart"/>
             <w:r>
               <w:rPr>
                 <w:rFonts w:asciiTheme="minorHAnsi" w:hAnsiTheme="minorHAnsi"/>
@@ -14791,7 +14305,6 @@
               </w:rPr>
               <w:t>strat_tree_flat</w:t>
             </w:r>
-            <w:proofErr w:type="spellEnd"/>
           </w:p>
         </w:tc>
         <w:tc>
@@ -15035,7 +14548,6 @@
                 <w:szCs w:val="16"/>
               </w:rPr>
             </w:pPr>
-            <w:proofErr w:type="spellStart"/>
             <w:r>
               <w:rPr>
                 <w:rFonts w:asciiTheme="minorHAnsi" w:hAnsiTheme="minorHAnsi"/>
@@ -15044,7 +14556,6 @@
               </w:rPr>
               <w:t>odf.strat_bsc_perspFrame</w:t>
             </w:r>
-            <w:proofErr w:type="spellEnd"/>
           </w:p>
         </w:tc>
         <w:tc>
@@ -15129,7 +14640,6 @@
                 <w:szCs w:val="16"/>
               </w:rPr>
             </w:pPr>
-            <w:proofErr w:type="spellStart"/>
             <w:r>
               <w:rPr>
                 <w:rFonts w:asciiTheme="minorHAnsi" w:hAnsiTheme="minorHAnsi"/>
@@ -15138,7 +14648,6 @@
               </w:rPr>
               <w:t>odf.strat_eval_cycleFrame</w:t>
             </w:r>
-            <w:proofErr w:type="spellEnd"/>
           </w:p>
         </w:tc>
         <w:tc>
@@ -15215,7 +14724,6 @@
                 <w:szCs w:val="16"/>
               </w:rPr>
             </w:pPr>
-            <w:proofErr w:type="spellStart"/>
             <w:r>
               <w:rPr>
                 <w:rFonts w:asciiTheme="minorHAnsi" w:hAnsiTheme="minorHAnsi"/>
@@ -15224,7 +14732,6 @@
               </w:rPr>
               <w:t>odf.strat_align_metricFrame</w:t>
             </w:r>
-            <w:proofErr w:type="spellEnd"/>
           </w:p>
         </w:tc>
         <w:tc>
@@ -15301,7 +14808,6 @@
                 <w:szCs w:val="16"/>
               </w:rPr>
             </w:pPr>
-            <w:proofErr w:type="spellStart"/>
             <w:r>
               <w:rPr>
                 <w:rFonts w:asciiTheme="minorHAnsi" w:hAnsiTheme="minorHAnsi"/>
@@ -15310,7 +14816,6 @@
               </w:rPr>
               <w:t>odf.strat_dimFrame</w:t>
             </w:r>
-            <w:proofErr w:type="spellEnd"/>
           </w:p>
         </w:tc>
         <w:tc>
@@ -15387,7 +14892,6 @@
                 <w:szCs w:val="16"/>
               </w:rPr>
             </w:pPr>
-            <w:proofErr w:type="spellStart"/>
             <w:r>
               <w:rPr>
                 <w:rFonts w:asciiTheme="minorHAnsi" w:hAnsiTheme="minorHAnsi"/>
@@ -15396,7 +14900,6 @@
               </w:rPr>
               <w:t>odf.strat_evaluationFrame</w:t>
             </w:r>
-            <w:proofErr w:type="spellEnd"/>
           </w:p>
         </w:tc>
         <w:tc>
@@ -15473,7 +14976,6 @@
                 <w:szCs w:val="16"/>
               </w:rPr>
             </w:pPr>
-            <w:proofErr w:type="spellStart"/>
             <w:r>
               <w:rPr>
                 <w:rFonts w:asciiTheme="minorHAnsi" w:hAnsiTheme="minorHAnsi"/>
@@ -15482,7 +14984,6 @@
               </w:rPr>
               <w:t>odf.strategic_itemFrame</w:t>
             </w:r>
-            <w:proofErr w:type="spellEnd"/>
           </w:p>
         </w:tc>
         <w:tc>
@@ -15743,7 +15244,6 @@
                 <w:szCs w:val="16"/>
               </w:rPr>
             </w:pPr>
-            <w:proofErr w:type="spellStart"/>
             <w:r>
               <w:rPr>
                 <w:rFonts w:asciiTheme="minorHAnsi" w:hAnsiTheme="minorHAnsi"/>
@@ -15752,7 +15252,6 @@
               </w:rPr>
               <w:t>odf.strat_kpiFrame</w:t>
             </w:r>
-            <w:proofErr w:type="spellEnd"/>
           </w:p>
         </w:tc>
         <w:tc>
@@ -16032,7 +15531,6 @@
                 <w:szCs w:val="16"/>
               </w:rPr>
             </w:pPr>
-            <w:proofErr w:type="spellStart"/>
             <w:r>
               <w:rPr>
                 <w:rFonts w:asciiTheme="minorHAnsi" w:hAnsiTheme="minorHAnsi"/>
@@ -16041,7 +15539,6 @@
               </w:rPr>
               <w:t>strat_ReviewFRAME</w:t>
             </w:r>
-            <w:proofErr w:type="spellEnd"/>
           </w:p>
         </w:tc>
         <w:tc>
@@ -16349,7 +15846,6 @@
                 <w:szCs w:val="16"/>
               </w:rPr>
             </w:pPr>
-            <w:proofErr w:type="spellStart"/>
             <w:r>
               <w:rPr>
                 <w:rFonts w:asciiTheme="minorHAnsi" w:hAnsiTheme="minorHAnsi"/>
@@ -16358,7 +15854,6 @@
               </w:rPr>
               <w:t>odf.strat_scopeFrame</w:t>
             </w:r>
-            <w:proofErr w:type="spellEnd"/>
           </w:p>
         </w:tc>
         <w:tc>
@@ -16443,7 +15938,6 @@
                 <w:szCs w:val="16"/>
               </w:rPr>
             </w:pPr>
-            <w:proofErr w:type="spellStart"/>
             <w:r>
               <w:rPr>
                 <w:rFonts w:asciiTheme="minorHAnsi" w:hAnsiTheme="minorHAnsi"/>
@@ -16452,7 +15946,6 @@
               </w:rPr>
               <w:t>odf.strat_tree_flatFrame</w:t>
             </w:r>
-            <w:proofErr w:type="spellEnd"/>
           </w:p>
         </w:tc>
         <w:tc>
@@ -17965,7 +17458,7 @@
         <w:rStyle w:val="PageNumber"/>
         <w:noProof/>
       </w:rPr>
-      <w:t>5</w:t>
+      <w:t>2</w:t>
     </w:r>
     <w:r>
       <w:rPr>
@@ -22523,7 +22016,7 @@
 </file>
 
 <file path=customXml/itemProps1.xml><?xml version="1.0" encoding="utf-8"?>
-<ds:datastoreItem xmlns:ds="http://schemas.openxmlformats.org/officeDocument/2006/customXml" ds:itemID="{CD932689-A1FF-4B56-AF5B-C4401984A571}">
+<ds:datastoreItem xmlns:ds="http://schemas.openxmlformats.org/officeDocument/2006/customXml" ds:itemID="{1C12825C-62F0-461A-93C0-FCFD172F12B4}">
   <ds:schemaRefs>
     <ds:schemaRef ds:uri="http://schemas.openxmlformats.org/officeDocument/2006/bibliography"/>
   </ds:schemaRefs>

</xml_diff>